<commit_message>
Various edits Jatai Ghanam Convention 21/02/2020
</commit_message>
<xml_diff>
--- a/TS Jatai Working/Jata darpanam.docx
+++ b/TS Jatai Working/Jata darpanam.docx
@@ -4615,12 +4615,7 @@
     </w:p>
     <w:p>
       <w:pPr>
-        <w:pStyle w:val="Default"/>
-        <w:ind w:right="-180"/>
-        <w:rPr>
-          <w:sz w:val="44"/>
-          <w:szCs w:val="44"/>
-        </w:rPr>
+        <w:pStyle w:val="NoSpacing"/>
       </w:pPr>
     </w:p>
     <w:p>
@@ -5516,6 +5511,15 @@
         </w:rPr>
         <w:t xml:space="preserve">¦ÉÉ´ÉäÊ{É iÉºªÉ xÉEòÉ®úºªÉè´É ÊxÉ¹ÉävÉ&amp; * </w:t>
       </w:r>
+    </w:p>
+    <w:p>
+      <w:pPr>
+        <w:pStyle w:val="Default"/>
+        <w:rPr>
+          <w:sz w:val="44"/>
+          <w:szCs w:val="44"/>
+        </w:rPr>
+      </w:pPr>
       <w:r>
         <w:rPr>
           <w:rFonts w:ascii="Arial" w:hAnsi="Arial" w:cs="Arial"/>
@@ -9453,8 +9457,16 @@
         <w:rPr>
           <w:sz w:val="44"/>
           <w:szCs w:val="44"/>
-        </w:rPr>
-        <w:t xml:space="preserve">´ÉÉä´ÉÉÇSªÉ´ÉÉÇSÉÒ´ÉÉä´ÉÉä´ÉÉÇSÉÒ * </w:t>
+          <w:highlight w:val="yellow"/>
+        </w:rPr>
+        <w:t>´ÉÉä´ÉÉÇSªÉ´ÉÉÇSÉÒ´ÉÉä´ÉÉä´ÉÉÇSÉÒ</w:t>
+      </w:r>
+      <w:r>
+        <w:rPr>
+          <w:sz w:val="44"/>
+          <w:szCs w:val="44"/>
+        </w:rPr>
+        <w:t xml:space="preserve"> * </w:t>
       </w:r>
     </w:p>
     <w:p>
@@ -18319,7 +18331,17 @@
           <w:szCs w:val="44"/>
           <w:highlight w:val="lightGray"/>
         </w:rPr>
-        <w:t>ºÉÉäEòRó{ÉÉäEòRó{ÉÉäEòRó¦ªÉÊ©ÉªÉiÉ</w:t>
+        <w:t>ºÉÉäEòRó{ÉÉäEòRó{ÉÉäEòR</w:t>
+      </w:r>
+      <w:bookmarkStart w:id="0" w:name="_GoBack"/>
+      <w:bookmarkEnd w:id="0"/>
+      <w:r>
+        <w:rPr>
+          <w:sz w:val="44"/>
+          <w:szCs w:val="44"/>
+          <w:highlight w:val="lightGray"/>
+        </w:rPr>
+        <w:t>ó¦ªÉÊ©ÉªÉiÉ</w:t>
       </w:r>
       <w:r>
         <w:rPr>
@@ -27163,8 +27185,6 @@
           <w:szCs w:val="44"/>
         </w:rPr>
       </w:pPr>
-      <w:bookmarkStart w:id="0" w:name="_GoBack"/>
-      <w:bookmarkEnd w:id="0"/>
     </w:p>
     <w:p>
       <w:pPr>
@@ -28336,7 +28356,7 @@
 </file>
 
 <file path=customXml/itemProps1.xml><?xml version="1.0" encoding="utf-8"?>
-<ds:datastoreItem xmlns:ds="http://schemas.openxmlformats.org/officeDocument/2006/customXml" ds:itemID="{6D6AC42F-1D4F-4221-A0BE-83B7AE9FBAD9}">
+<ds:datastoreItem xmlns:ds="http://schemas.openxmlformats.org/officeDocument/2006/customXml" ds:itemID="{E05DB79D-8EBB-4D10-82C4-8F32A91A564F}">
   <ds:schemaRefs>
     <ds:schemaRef ds:uri="http://schemas.openxmlformats.org/officeDocument/2006/bibliography"/>
   </ds:schemaRefs>

</xml_diff>

<commit_message>
Rudra Jatai plus Jata files editing 12/05/2020
</commit_message>
<xml_diff>
--- a/TS Jatai Working/Jata darpanam.docx
+++ b/TS Jatai Working/Jata darpanam.docx
@@ -666,12 +666,21 @@
       </w:r>
       <w:r>
         <w:rPr>
-          <w:rFonts w:ascii="Arial" w:hAnsi="Arial" w:cs="Arial"/>
-          <w:color w:val="FF0000"/>
-          <w:sz w:val="28"/>
-          <w:szCs w:val="28"/>
-        </w:rPr>
-        <w:t>ref</w:t>
+          <w:sz w:val="44"/>
+          <w:szCs w:val="44"/>
+        </w:rPr>
+        <w:br/>
+      </w:r>
+      <w:r>
+        <w:rPr>
+          <w:rFonts w:ascii="Arial" w:hAnsi="Arial" w:cs="Arial"/>
+          <w:b/>
+          <w:bCs/>
+          <w:sz w:val="28"/>
+          <w:szCs w:val="28"/>
+          <w:highlight w:val="cyan"/>
+        </w:rPr>
+        <w:t>TS 1.2.4.1</w:t>
       </w:r>
       <w:r>
         <w:rPr>
@@ -684,7 +693,7 @@
         <w:rPr>
           <w:sz w:val="44"/>
           <w:szCs w:val="44"/>
-          <w:highlight w:val="cyan"/>
+          <w:highlight w:val="green"/>
         </w:rPr>
         <w:t>iÉªÉÉºÉ</w:t>
       </w:r>
@@ -695,7 +704,7 @@
           <w:color w:val="auto"/>
           <w:sz w:val="28"/>
           <w:szCs w:val="44"/>
-          <w:highlight w:val="cyan"/>
+          <w:highlight w:val="green"/>
         </w:rPr>
         <w:t>(gm)</w:t>
       </w:r>
@@ -703,9 +712,827 @@
         <w:rPr>
           <w:sz w:val="44"/>
           <w:szCs w:val="44"/>
-          <w:highlight w:val="cyan"/>
-        </w:rPr>
-        <w:t>ºÉxiÉªÉÉiÉªÉÉºÉ¨ÉÂ</w:t>
+          <w:highlight w:val="green"/>
+        </w:rPr>
+        <w:t>ºÉxiÉªÉÉiÉªÉÉºÉ¨ÉÂ *</w:t>
+      </w:r>
+      <w:r>
+        <w:rPr>
+          <w:sz w:val="44"/>
+          <w:szCs w:val="44"/>
+        </w:rPr>
+        <w:t xml:space="preserve"> </w:t>
+      </w:r>
+    </w:p>
+    <w:p>
+      <w:pPr>
+        <w:pStyle w:val="Default"/>
+        <w:rPr>
+          <w:sz w:val="44"/>
+          <w:szCs w:val="44"/>
+        </w:rPr>
+      </w:pPr>
+      <w:r>
+        <w:rPr>
+          <w:sz w:val="44"/>
+          <w:szCs w:val="44"/>
+        </w:rPr>
+        <w:t xml:space="preserve">&lt;iªÉÉÊnù * VÉ]õÉªÉÉ&amp; ËEò |ÉªÉÉäVÉxÉ¨ÉÂ ? ºÉÉäIÉªªÉ¡ò±É¨É¶xÉÖiÉ &lt;iªÉÉÊnù * </w:t>
+      </w:r>
+    </w:p>
+    <w:p>
+      <w:pPr>
+        <w:pStyle w:val="NoSpacing"/>
+      </w:pPr>
+    </w:p>
+    <w:p>
+      <w:pPr>
+        <w:pStyle w:val="Default"/>
+        <w:rPr>
+          <w:sz w:val="44"/>
+          <w:szCs w:val="44"/>
+        </w:rPr>
+      </w:pPr>
+      <w:r>
+        <w:rPr>
+          <w:sz w:val="44"/>
+          <w:szCs w:val="44"/>
+        </w:rPr>
+        <w:t xml:space="preserve">¶±ÉÉä ** ÊjÉGò¨ÉºªÉ VÉ]õÉ SÉÉäHòÉ {ÉÊ`öi´ÉÉ Gò¨É´Éi{É®úÉ * </w:t>
+      </w:r>
+    </w:p>
+    <w:p>
+      <w:pPr>
+        <w:pStyle w:val="Default"/>
+        <w:rPr>
+          <w:sz w:val="44"/>
+          <w:szCs w:val="44"/>
+        </w:rPr>
+      </w:pPr>
+      <w:r>
+        <w:rPr>
+          <w:sz w:val="44"/>
+          <w:szCs w:val="44"/>
+        </w:rPr>
+        <w:t xml:space="preserve">+lÉÉxiÉÆ ¨ÉvªÉÆ |ÉlÉ¨ÉÆ |ÉlÉ¨ÉÆ ¨Év¨É¨ÉxiÉMÉ¨ÉÂ ** </w:t>
+      </w:r>
+      <w:r>
+        <w:rPr>
+          <w:sz w:val="44"/>
+          <w:szCs w:val="44"/>
+        </w:rPr>
+        <w:t>5</w:t>
+      </w:r>
+    </w:p>
+    <w:p>
+      <w:pPr>
+        <w:pStyle w:val="Default"/>
+        <w:rPr>
+          <w:sz w:val="44"/>
+          <w:szCs w:val="44"/>
+        </w:rPr>
+      </w:pPr>
+      <w:r>
+        <w:rPr>
+          <w:sz w:val="44"/>
+          <w:szCs w:val="44"/>
+        </w:rPr>
+        <w:t xml:space="preserve">´ªÉÉ ** {ÉÚ´ÉÈ iÉÉ´ÉiÉÂ Gò¨É´ÉiÉÂ {ÉÊ`öi´ÉÉ Gò¨É´ÉnÖùCi´ÉÉ +lÉ +xÉxiÉ®ú¨ÉÂ +xiÉÆ {ÉnÆù </w:t>
+      </w:r>
+    </w:p>
+    <w:p>
+      <w:pPr>
+        <w:pStyle w:val="Default"/>
+        <w:rPr>
+          <w:sz w:val="44"/>
+          <w:szCs w:val="44"/>
+        </w:rPr>
+      </w:pPr>
+      <w:r>
+        <w:rPr>
+          <w:sz w:val="44"/>
+          <w:szCs w:val="44"/>
+        </w:rPr>
+        <w:t xml:space="preserve">¨ÉvªÉÆ |ÉlÉ¨ÉÆ SÉÉäCi´ÉÉ {ÉÖxÉÊ®úÊiÉ ¶Éä¹É&amp; * </w:t>
+      </w:r>
+      <w:r>
+        <w:rPr>
+          <w:sz w:val="44"/>
+          <w:szCs w:val="44"/>
+        </w:rPr>
+        <w:br/>
+      </w:r>
+      <w:r>
+        <w:rPr>
+          <w:sz w:val="44"/>
+          <w:szCs w:val="44"/>
+        </w:rPr>
+        <w:t xml:space="preserve">{ÉÖxÉ&amp; |ÉlÉ¨ÉÆ {ÉnÆù ¨ÉvªÉÆ +xiÉÆ MÉSUôiÉÒiªÉxiÉMÉÆ {ÉnÆù SÉ {ÉÚ´ÉÇ´ÉiÉÂ Gò¨É´ÉiÉÂ {É`äöiÉÂ * </w:t>
+      </w:r>
+      <w:r>
+        <w:rPr>
+          <w:sz w:val="44"/>
+          <w:szCs w:val="44"/>
+        </w:rPr>
+        <w:br/>
+      </w:r>
+      <w:r>
+        <w:rPr>
+          <w:sz w:val="44"/>
+          <w:szCs w:val="44"/>
+        </w:rPr>
+        <w:t xml:space="preserve">B´ÉÆ ºÉÎxvÉÊ´ÉÊvÉxÉÉ EòlªÉiÉä ºÉäªÉÆ ÊjÉGò¨ÉºªÉ VÉ]õÉ &lt;iªÉÖHòÉ * &lt;ÊiÉ YÉÉiÉ´ªÉÉ * </w:t>
+      </w:r>
+      <w:r>
+        <w:rPr>
+          <w:sz w:val="44"/>
+          <w:szCs w:val="44"/>
+        </w:rPr>
+        <w:br/>
+      </w:r>
+      <w:r>
+        <w:rPr>
+          <w:sz w:val="44"/>
+          <w:szCs w:val="44"/>
+        </w:rPr>
+        <w:t xml:space="preserve">ªÉlÉÉ * </w:t>
+      </w:r>
+      <w:r>
+        <w:rPr>
+          <w:rFonts w:ascii="Arial" w:hAnsi="Arial" w:cs="Arial"/>
+          <w:b/>
+          <w:bCs/>
+          <w:sz w:val="28"/>
+          <w:szCs w:val="28"/>
+          <w:highlight w:val="cyan"/>
+        </w:rPr>
+        <w:t>T.S.1.1.2.2</w:t>
+      </w:r>
+      <w:r>
+        <w:rPr>
+          <w:sz w:val="44"/>
+          <w:szCs w:val="44"/>
+        </w:rPr>
+        <w:t xml:space="preserve"> </w:t>
+      </w:r>
+      <w:r>
+        <w:rPr>
+          <w:sz w:val="44"/>
+          <w:szCs w:val="44"/>
+          <w:highlight w:val="green"/>
+        </w:rPr>
+        <w:t>¨ÉÉ</w:t>
+      </w:r>
+      <w:r>
+        <w:rPr>
+          <w:sz w:val="44"/>
+          <w:szCs w:val="44"/>
+          <w:highlight w:val="green"/>
+        </w:rPr>
+        <w:t xml:space="preserve"> </w:t>
+      </w:r>
+      <w:r>
+        <w:rPr>
+          <w:sz w:val="44"/>
+          <w:szCs w:val="44"/>
+          <w:highlight w:val="green"/>
+        </w:rPr>
+        <w:t>ºlÉÉiºlÉÉnùÉ</w:t>
+      </w:r>
+      <w:r>
+        <w:rPr>
+          <w:sz w:val="44"/>
+          <w:szCs w:val="44"/>
+          <w:highlight w:val="green"/>
+        </w:rPr>
+        <w:t xml:space="preserve"> </w:t>
+      </w:r>
+      <w:r>
+        <w:rPr>
+          <w:sz w:val="44"/>
+          <w:szCs w:val="44"/>
+          <w:highlight w:val="green"/>
+        </w:rPr>
+        <w:t>¨ÉÉ</w:t>
+      </w:r>
+      <w:r>
+        <w:rPr>
+          <w:sz w:val="44"/>
+          <w:szCs w:val="44"/>
+          <w:highlight w:val="green"/>
+        </w:rPr>
+        <w:t xml:space="preserve"> </w:t>
+      </w:r>
+      <w:r>
+        <w:rPr>
+          <w:sz w:val="44"/>
+          <w:szCs w:val="44"/>
+          <w:highlight w:val="green"/>
+        </w:rPr>
+        <w:t>¨ÉÉ</w:t>
+      </w:r>
+      <w:r>
+        <w:rPr>
+          <w:sz w:val="44"/>
+          <w:szCs w:val="44"/>
+          <w:highlight w:val="green"/>
+        </w:rPr>
+        <w:t xml:space="preserve"> </w:t>
+      </w:r>
+      <w:r>
+        <w:rPr>
+          <w:sz w:val="44"/>
+          <w:szCs w:val="44"/>
+          <w:highlight w:val="green"/>
+        </w:rPr>
+        <w:t>ºlÉÉiÉÂ</w:t>
+      </w:r>
+      <w:r>
+        <w:rPr>
+          <w:sz w:val="44"/>
+          <w:szCs w:val="44"/>
+        </w:rPr>
+        <w:t xml:space="preserve"> *</w:t>
+      </w:r>
+      <w:r>
+        <w:rPr>
+          <w:sz w:val="44"/>
+          <w:szCs w:val="44"/>
+        </w:rPr>
+        <w:t xml:space="preserve"> </w:t>
+      </w:r>
+      <w:r>
+        <w:rPr>
+          <w:sz w:val="44"/>
+          <w:szCs w:val="44"/>
+        </w:rPr>
+        <w:br/>
+      </w:r>
+      <w:r>
+        <w:rPr>
+          <w:rFonts w:ascii="Arial" w:hAnsi="Arial" w:cs="Arial"/>
+          <w:b/>
+          <w:bCs/>
+          <w:sz w:val="28"/>
+          <w:szCs w:val="28"/>
+          <w:highlight w:val="cyan"/>
+        </w:rPr>
+        <w:t>T.S.1.8.3.1</w:t>
+      </w:r>
+      <w:r>
+        <w:rPr>
+          <w:sz w:val="44"/>
+          <w:szCs w:val="44"/>
+        </w:rPr>
+        <w:t xml:space="preserve"> </w:t>
+      </w:r>
+      <w:r>
+        <w:rPr>
+          <w:sz w:val="44"/>
+          <w:szCs w:val="44"/>
+          <w:highlight w:val="green"/>
+        </w:rPr>
+        <w:t>¨ÉÉä</w:t>
+      </w:r>
+      <w:r>
+        <w:rPr>
+          <w:sz w:val="44"/>
+          <w:szCs w:val="44"/>
+          <w:highlight w:val="green"/>
+        </w:rPr>
+        <w:t xml:space="preserve"> </w:t>
+      </w:r>
+      <w:r>
+        <w:rPr>
+          <w:sz w:val="44"/>
+          <w:szCs w:val="44"/>
+          <w:highlight w:val="green"/>
+        </w:rPr>
+        <w:t>¹ÉÚhÉÉä</w:t>
+      </w:r>
+      <w:r>
+        <w:rPr>
+          <w:sz w:val="44"/>
+          <w:szCs w:val="44"/>
+          <w:highlight w:val="green"/>
+        </w:rPr>
+        <w:t xml:space="preserve"> </w:t>
+      </w:r>
+      <w:r>
+        <w:rPr>
+          <w:sz w:val="44"/>
+          <w:szCs w:val="44"/>
+          <w:highlight w:val="green"/>
+        </w:rPr>
+        <w:t>xÉ</w:t>
+      </w:r>
+      <w:r>
+        <w:rPr>
+          <w:sz w:val="44"/>
+          <w:szCs w:val="44"/>
+          <w:highlight w:val="green"/>
+        </w:rPr>
+        <w:t xml:space="preserve"> </w:t>
+      </w:r>
+      <w:r>
+        <w:rPr>
+          <w:sz w:val="44"/>
+          <w:szCs w:val="44"/>
+          <w:highlight w:val="green"/>
+        </w:rPr>
+        <w:t>ººÉÖ¨ÉÉä ¨ÉÉä</w:t>
+      </w:r>
+      <w:r>
+        <w:rPr>
+          <w:sz w:val="44"/>
+          <w:szCs w:val="44"/>
+          <w:highlight w:val="green"/>
+        </w:rPr>
+        <w:t xml:space="preserve"> </w:t>
+      </w:r>
+      <w:r>
+        <w:rPr>
+          <w:sz w:val="44"/>
+          <w:szCs w:val="44"/>
+          <w:highlight w:val="green"/>
+        </w:rPr>
+        <w:t>¹ÉÚhÉ&amp;</w:t>
+      </w:r>
+      <w:r>
+        <w:rPr>
+          <w:sz w:val="44"/>
+          <w:szCs w:val="44"/>
+        </w:rPr>
+        <w:t xml:space="preserve"> * &lt;iªÉÉÊnù * </w:t>
+      </w:r>
+      <w:r>
+        <w:rPr>
+          <w:sz w:val="44"/>
+          <w:szCs w:val="44"/>
+        </w:rPr>
+        <w:t xml:space="preserve"> </w:t>
+      </w:r>
+    </w:p>
+    <w:p>
+      <w:pPr>
+        <w:pStyle w:val="NoSpacing"/>
+      </w:pPr>
+    </w:p>
+    <w:p>
+      <w:pPr>
+        <w:pStyle w:val="Default"/>
+        <w:rPr>
+          <w:sz w:val="44"/>
+          <w:szCs w:val="44"/>
+        </w:rPr>
+      </w:pPr>
+      <w:r>
+        <w:rPr>
+          <w:sz w:val="44"/>
+          <w:szCs w:val="44"/>
+        </w:rPr>
+        <w:t xml:space="preserve">¶±ÉÉä ** +ÉtxiÉ¨ÉÉ¹ÉÈ Ê´ÉtÉiÉÂ ¨ÉvªÉºlÉÆ {ÉÉè¯û¹ÉÆ iÉlÉÉ * </w:t>
+      </w:r>
+      <w:r>
+        <w:rPr>
+          <w:sz w:val="44"/>
+          <w:szCs w:val="44"/>
+        </w:rPr>
+        <w:t>6</w:t>
+      </w:r>
+    </w:p>
+    <w:p>
+      <w:pPr>
+        <w:pStyle w:val="Default"/>
+        <w:rPr>
+          <w:sz w:val="44"/>
+          <w:szCs w:val="44"/>
+        </w:rPr>
+      </w:pPr>
+      <w:r>
+        <w:rPr>
+          <w:sz w:val="44"/>
+          <w:szCs w:val="44"/>
+        </w:rPr>
+        <w:t xml:space="preserve">´ªÉÉ ** +ÉÊnù |ÉlÉ¨É¨ÉÖSSÉÊ®úiÉÆ {ÉnùuùªÉÆ +É¹ÉÇºÉÆYÉÆ ºªÉÉiÉÂ * +xiÉ¨ÉÖSSÉÊ®úiÉÆ {ÉnùuùªÉÆ </w:t>
+      </w:r>
+    </w:p>
+    <w:p>
+      <w:pPr>
+        <w:pStyle w:val="Default"/>
+        <w:rPr>
+          <w:sz w:val="44"/>
+          <w:szCs w:val="44"/>
+        </w:rPr>
+      </w:pPr>
+      <w:r>
+        <w:rPr>
+          <w:sz w:val="44"/>
+          <w:szCs w:val="44"/>
+        </w:rPr>
+        <w:t xml:space="preserve">SÉ +É¹ÉÇºÉÆYÉ¨Éä´É ¦É´ÉÊiÉ * Ê¶É¹]Æõ ¨ÉvªÉºlÉÆ iÉÖ {ÉÉè¯û¹ÉÆ ºªÉÉÊnùÊiÉ Ë´ÉtÉiÉÂ * </w:t>
+      </w:r>
+    </w:p>
+    <w:p>
+      <w:pPr>
+        <w:pStyle w:val="NoSpacing"/>
+      </w:pPr>
+    </w:p>
+    <w:p>
+      <w:pPr>
+        <w:pStyle w:val="Default"/>
+        <w:rPr>
+          <w:sz w:val="44"/>
+          <w:szCs w:val="44"/>
+        </w:rPr>
+      </w:pPr>
+      <w:r>
+        <w:rPr>
+          <w:sz w:val="44"/>
+          <w:szCs w:val="44"/>
+        </w:rPr>
+        <w:t>¶±ÉÉä ** B´ÉÆÊ´ÉvÉÉÆ VÉ]õÉÆ Ë´ÉtÉnùÉ¹ÉÇ</w:t>
+      </w:r>
+      <w:r>
+        <w:rPr>
+          <w:sz w:val="44"/>
+          <w:szCs w:val="44"/>
+        </w:rPr>
+        <w:t xml:space="preserve"> </w:t>
+      </w:r>
+      <w:r>
+        <w:rPr>
+          <w:sz w:val="44"/>
+          <w:szCs w:val="44"/>
+        </w:rPr>
+        <w:t>{ÉÉè¯û¹É</w:t>
+      </w:r>
+      <w:r>
+        <w:rPr>
+          <w:sz w:val="44"/>
+          <w:szCs w:val="44"/>
+        </w:rPr>
+        <w:t xml:space="preserve"> </w:t>
+      </w:r>
+      <w:r>
+        <w:rPr>
+          <w:sz w:val="44"/>
+          <w:szCs w:val="44"/>
+        </w:rPr>
+        <w:t xml:space="preserve">¦ÉänùiÉ&amp; * </w:t>
+      </w:r>
+      <w:r>
+        <w:rPr>
+          <w:sz w:val="44"/>
+          <w:szCs w:val="44"/>
+        </w:rPr>
+        <w:t>7</w:t>
+      </w:r>
+    </w:p>
+    <w:p>
+      <w:pPr>
+        <w:pStyle w:val="Default"/>
+        <w:rPr>
+          <w:sz w:val="44"/>
+          <w:szCs w:val="44"/>
+        </w:rPr>
+      </w:pPr>
+      <w:r>
+        <w:rPr>
+          <w:sz w:val="44"/>
+          <w:szCs w:val="44"/>
+        </w:rPr>
+        <w:t>´ªÉÉ ** +É¹ÉÇ{ÉÉè¯û¹É¦ÉänùiÉ&amp; B´ÉÆÊ´ÉvÉÉÆ VÉ]õÉÆ Ë´ÉtÉiÉÂ *</w:t>
+      </w:r>
+    </w:p>
+    <w:p>
+      <w:pPr>
+        <w:pStyle w:val="Default"/>
+        <w:rPr>
+          <w:sz w:val="44"/>
+          <w:szCs w:val="44"/>
+        </w:rPr>
+      </w:pPr>
+      <w:r>
+        <w:rPr>
+          <w:sz w:val="44"/>
+          <w:szCs w:val="44"/>
+        </w:rPr>
+        <w:t xml:space="preserve"> </w:t>
+      </w:r>
+      <w:r>
+        <w:rPr>
+          <w:sz w:val="44"/>
+          <w:szCs w:val="44"/>
+        </w:rPr>
+        <w:br/>
+      </w:r>
+      <w:r>
+        <w:rPr>
+          <w:sz w:val="44"/>
+          <w:szCs w:val="44"/>
+        </w:rPr>
+        <w:t>¶±ÉÉä ** º´É®ú´ÉhÉÉÇ</w:t>
+      </w:r>
+      <w:r>
+        <w:rPr>
+          <w:sz w:val="44"/>
+          <w:szCs w:val="44"/>
+        </w:rPr>
+        <w:t xml:space="preserve"> </w:t>
+      </w:r>
+      <w:r>
+        <w:rPr>
+          <w:sz w:val="44"/>
+          <w:szCs w:val="44"/>
+        </w:rPr>
+        <w:t xml:space="preserve">Ê´É¶Éä¹Éä iÉÖ VÉ]èõ´É Gò¨É´ÉnÂù¦É´ÉäiÉÂ ** </w:t>
+      </w:r>
+      <w:r>
+        <w:rPr>
+          <w:sz w:val="44"/>
+          <w:szCs w:val="44"/>
+        </w:rPr>
+        <w:t>8</w:t>
+      </w:r>
+    </w:p>
+    <w:p>
+      <w:pPr>
+        <w:pStyle w:val="Default"/>
+        <w:rPr>
+          <w:sz w:val="44"/>
+          <w:szCs w:val="44"/>
+        </w:rPr>
+      </w:pPr>
+      <w:r>
+        <w:rPr>
+          <w:sz w:val="44"/>
+          <w:szCs w:val="44"/>
+        </w:rPr>
+        <w:t xml:space="preserve">´ªÉÉ ** º´É®ú´ÉhÉÉÇÊ´É¶Éä¹Éä iÉÎº¨ÉxÉÂ {ÉnùuùªÉäÊ{É º´É®ú´ÉhÉÉÇ¦ªÉÉÆ iÉÖ±ªÉvÉ¨Éæ ºÉÊiÉ </w:t>
+      </w:r>
+    </w:p>
+    <w:p>
+      <w:pPr>
+        <w:pStyle w:val="Default"/>
+        <w:rPr>
+          <w:sz w:val="44"/>
+          <w:szCs w:val="44"/>
+        </w:rPr>
+      </w:pPr>
+      <w:r>
+        <w:rPr>
+          <w:sz w:val="44"/>
+          <w:szCs w:val="44"/>
+        </w:rPr>
+        <w:lastRenderedPageBreak/>
+        <w:t>iÉjÉ VÉ]õÉ iÉÖ Gò¨É´Énäù´É ¦É´ÉÊiÉ *</w:t>
+      </w:r>
+    </w:p>
+    <w:p>
+      <w:pPr>
+        <w:pStyle w:val="Default"/>
+        <w:rPr>
+          <w:sz w:val="44"/>
+          <w:szCs w:val="44"/>
+        </w:rPr>
+      </w:pPr>
+      <w:r>
+        <w:rPr>
+          <w:sz w:val="44"/>
+          <w:szCs w:val="44"/>
+        </w:rPr>
+        <w:t xml:space="preserve"> ªÉlÉÉ * </w:t>
+      </w:r>
+      <w:r>
+        <w:rPr>
+          <w:rFonts w:ascii="Arial" w:hAnsi="Arial" w:cs="Arial"/>
+          <w:b/>
+          <w:bCs/>
+          <w:sz w:val="28"/>
+          <w:szCs w:val="28"/>
+          <w:highlight w:val="cyan"/>
+        </w:rPr>
+        <w:t>T.S.3.2.8.2</w:t>
+      </w:r>
+      <w:r>
+        <w:rPr>
+          <w:rFonts w:ascii="Arial" w:hAnsi="Arial" w:cs="Arial"/>
+          <w:b/>
+          <w:bCs/>
+          <w:sz w:val="28"/>
+          <w:szCs w:val="28"/>
+        </w:rPr>
+        <w:t xml:space="preserve"> </w:t>
+      </w:r>
+      <w:r>
+        <w:rPr>
+          <w:sz w:val="44"/>
+          <w:szCs w:val="44"/>
+          <w:highlight w:val="green"/>
+        </w:rPr>
+        <w:t>xÉ¨ÉÉä</w:t>
+      </w:r>
+      <w:r>
+        <w:rPr>
+          <w:sz w:val="44"/>
+          <w:szCs w:val="44"/>
+          <w:highlight w:val="green"/>
+        </w:rPr>
+        <w:t xml:space="preserve"> </w:t>
+      </w:r>
+      <w:r>
+        <w:rPr>
+          <w:sz w:val="44"/>
+          <w:szCs w:val="44"/>
+          <w:highlight w:val="green"/>
+        </w:rPr>
+        <w:t xml:space="preserve">xÉ¨É&amp; * </w:t>
+      </w:r>
+      <w:r>
+        <w:rPr>
+          <w:rFonts w:ascii="Arial" w:hAnsi="Arial" w:cs="Arial"/>
+          <w:b/>
+          <w:bCs/>
+          <w:sz w:val="28"/>
+          <w:szCs w:val="28"/>
+          <w:highlight w:val="cyan"/>
+        </w:rPr>
+        <w:t>T.S.2.3.7.4</w:t>
+      </w:r>
+      <w:r>
+        <w:rPr>
+          <w:rFonts w:ascii="Arial" w:hAnsi="Arial" w:cs="Arial"/>
+          <w:b/>
+          <w:bCs/>
+          <w:sz w:val="28"/>
+          <w:szCs w:val="28"/>
+        </w:rPr>
+        <w:t xml:space="preserve"> </w:t>
+      </w:r>
+      <w:r>
+        <w:rPr>
+          <w:sz w:val="44"/>
+          <w:szCs w:val="44"/>
+          <w:highlight w:val="green"/>
+        </w:rPr>
+        <w:t>+nùxiªÉnùÎxiÉ</w:t>
+      </w:r>
+      <w:r>
+        <w:rPr>
+          <w:sz w:val="44"/>
+          <w:szCs w:val="44"/>
+        </w:rPr>
+        <w:t xml:space="preserve"> * &lt;iªÉÉÊnù * </w:t>
+      </w:r>
+      <w:r>
+        <w:rPr>
+          <w:sz w:val="44"/>
+          <w:szCs w:val="44"/>
+        </w:rPr>
+        <w:t>8</w:t>
+      </w:r>
+    </w:p>
+    <w:p>
+      <w:pPr>
+        <w:pStyle w:val="Default"/>
+        <w:rPr>
+          <w:sz w:val="44"/>
+          <w:szCs w:val="44"/>
+        </w:rPr>
+      </w:pPr>
+    </w:p>
+    <w:p>
+      <w:pPr>
+        <w:pStyle w:val="Default"/>
+        <w:rPr>
+          <w:sz w:val="44"/>
+          <w:szCs w:val="44"/>
+        </w:rPr>
+      </w:pPr>
+      <w:r>
+        <w:rPr>
+          <w:sz w:val="44"/>
+          <w:szCs w:val="44"/>
+        </w:rPr>
+        <w:t xml:space="preserve">¶±ÉÉä ** B´ÉÆ VÉ]õÉ iÉÖ ÊjÉÊ´ÉvÉÉ ºÉ´ÉÇ¨ÉÉ±ÉÉäb÷¬ ÊxÉÎ¶SÉiÉÉ * </w:t>
+      </w:r>
+      <w:r>
+        <w:rPr>
+          <w:sz w:val="44"/>
+          <w:szCs w:val="44"/>
+        </w:rPr>
+        <w:t>9</w:t>
+      </w:r>
+    </w:p>
+    <w:p>
+      <w:pPr>
+        <w:pStyle w:val="Default"/>
+        <w:rPr>
+          <w:sz w:val="44"/>
+          <w:szCs w:val="44"/>
+        </w:rPr>
+      </w:pPr>
+      <w:r>
+        <w:rPr>
+          <w:sz w:val="44"/>
+          <w:szCs w:val="44"/>
+        </w:rPr>
+        <w:t xml:space="preserve">´ªÉÉ ** {ÉnùuùªÉºªÉ ¹É]Âõ{ÉnùÉäSSÉÉ®úhÉ¨ÉÂ * Ê´É¶Éä¹Éä ºÉÊiÉ {ÉnùuùªÉºªÉ xÉ´É{ÉnùÉäSSÉÉ®úhÉ¨ÉÂ * </w:t>
+      </w:r>
+    </w:p>
+    <w:p>
+      <w:pPr>
+        <w:pStyle w:val="Default"/>
+        <w:rPr>
+          <w:sz w:val="44"/>
+          <w:szCs w:val="44"/>
+        </w:rPr>
+      </w:pPr>
+      <w:r>
+        <w:rPr>
+          <w:sz w:val="44"/>
+          <w:szCs w:val="44"/>
+        </w:rPr>
+        <w:t xml:space="preserve">+Ê´É¶Éä¹Éä iÉÖ {ÉnùuùªÉºªÉÉÊ{É {ÉnùuùªÉÉäSSÉÉ®úhÉ¨Éä´É ¦É´ÉÊiÉ * </w:t>
+      </w:r>
+      <w:r>
+        <w:rPr>
+          <w:sz w:val="44"/>
+          <w:szCs w:val="44"/>
+        </w:rPr>
+        <w:br/>
+      </w:r>
+      <w:r>
+        <w:rPr>
+          <w:sz w:val="44"/>
+          <w:szCs w:val="44"/>
+        </w:rPr>
+        <w:t xml:space="preserve">B´ÉÆ |ÉEòÉ®äúhÉ ÊjÉÊ´ÉvÉÉ VÉ]õÉ ºÉ´ÉÇÊ¶ÉIÉÉºÉÖ Ê´ÉSÉÉªÉÇ ÊxÉÎ¶SÉiÉÉ * </w:t>
+      </w:r>
+      <w:r>
+        <w:rPr>
+          <w:sz w:val="44"/>
+          <w:szCs w:val="44"/>
+        </w:rPr>
+        <w:br/>
+      </w:r>
+      <w:r>
+        <w:rPr>
+          <w:sz w:val="44"/>
+          <w:szCs w:val="44"/>
+        </w:rPr>
+        <w:t>+lÉ Ê´É¶Éä¹ÉÉ&amp; EòlªÉxiÉä * |ÉÉÊiÉ¶ÉÉJªÉä xÉ {±ÉÖiÉ</w:t>
+      </w:r>
+      <w:r>
+        <w:rPr>
+          <w:sz w:val="44"/>
+          <w:szCs w:val="44"/>
+        </w:rPr>
+        <w:t xml:space="preserve"> </w:t>
+      </w:r>
+      <w:r>
+        <w:rPr>
+          <w:sz w:val="44"/>
+          <w:szCs w:val="44"/>
+        </w:rPr>
+        <w:t xml:space="preserve">|ÉOÉ½þÉÊ´ÉÊiÉ ºÉÎxvÉÊxÉ¹ÉävÉ&amp; =Hò&amp; * iÉºªÉ VÉ]õÉªÉÉÆ Ê´É¶Éä¹É&amp; EòlªÉiÉä * </w:t>
+      </w:r>
+      <w:r>
+        <w:rPr>
+          <w:sz w:val="44"/>
+          <w:szCs w:val="44"/>
+        </w:rPr>
+        <w:t>9</w:t>
+      </w:r>
+    </w:p>
+    <w:p>
+      <w:pPr>
+        <w:pStyle w:val="NoSpacing"/>
+      </w:pPr>
+    </w:p>
+    <w:p>
+      <w:pPr>
+        <w:pStyle w:val="Default"/>
+        <w:rPr>
+          <w:sz w:val="44"/>
+          <w:szCs w:val="44"/>
+        </w:rPr>
+      </w:pPr>
+      <w:r>
+        <w:rPr>
+          <w:sz w:val="44"/>
+          <w:szCs w:val="44"/>
+        </w:rPr>
+        <w:t xml:space="preserve">¶±ÉÉä ** </w:t>
+      </w:r>
+      <w:r>
+        <w:rPr>
+          <w:sz w:val="44"/>
+          <w:szCs w:val="44"/>
+          <w:highlight w:val="lightGray"/>
+        </w:rPr>
+        <w:t>ªÉºªÉÉ¹Éæ |ÉOÉ½þi´ÉÆ SÉ {ÉÉè¯û¹Éä iÉºªÉ ´Éè ¦É´ÉäiÉÂ</w:t>
       </w:r>
       <w:r>
         <w:rPr>
@@ -714,21 +1541,86 @@
         </w:rPr>
         <w:t xml:space="preserve"> * </w:t>
       </w:r>
-    </w:p>
-    <w:p>
-      <w:pPr>
-        <w:pStyle w:val="Default"/>
-        <w:rPr>
-          <w:sz w:val="44"/>
-          <w:szCs w:val="44"/>
-        </w:rPr>
-      </w:pPr>
-      <w:r>
-        <w:rPr>
-          <w:sz w:val="44"/>
-          <w:szCs w:val="44"/>
-        </w:rPr>
-        <w:t xml:space="preserve">&lt;iªÉÉÊnù * VÉ]õÉªÉÉ&amp; ËEò |ÉªÉÉäVÉxÉ¨ÉÂ ? ºÉÉäIÉªªÉ¡ò±É¨É¶xÉÖiÉ &lt;iªÉÉÊnù * </w:t>
+      <w:r>
+        <w:rPr>
+          <w:sz w:val="44"/>
+          <w:szCs w:val="44"/>
+        </w:rPr>
+        <w:t>10</w:t>
+      </w:r>
+    </w:p>
+    <w:p>
+      <w:pPr>
+        <w:pStyle w:val="Default"/>
+        <w:rPr>
+          <w:sz w:val="44"/>
+          <w:szCs w:val="44"/>
+        </w:rPr>
+      </w:pPr>
+      <w:r>
+        <w:rPr>
+          <w:sz w:val="44"/>
+          <w:szCs w:val="44"/>
+        </w:rPr>
+        <w:t xml:space="preserve">´ªÉÉ ** ªÉºªÉ {ÉnùºªÉ +É¹Éæ |ÉOÉ½þi´ÉÆ iÉºªÉ {ÉnùºªÉè´É {ÉÉè¯û¹ÉäÊ{É |ÉOÉ½þi´ÉÆ </w:t>
+      </w:r>
+    </w:p>
+    <w:p>
+      <w:pPr>
+        <w:pStyle w:val="Default"/>
+        <w:rPr>
+          <w:sz w:val="44"/>
+          <w:szCs w:val="44"/>
+        </w:rPr>
+      </w:pPr>
+      <w:r>
+        <w:rPr>
+          <w:sz w:val="44"/>
+          <w:szCs w:val="44"/>
+        </w:rPr>
+        <w:t xml:space="preserve">¦É´ÉÊiÉ * iÉiºÉÎxvÉÊxÉ¹ÉävÉEòÉªÉÇ¨ÉÊ{É ¦É´ÉÊiÉ * +xªÉº´É®ú{É®äúÊ{É, ÊxÉÊ¨ÉkÉÉ¦ÉÉ´ÉäÊ{É SÉ, </w:t>
+      </w:r>
+    </w:p>
+    <w:p>
+      <w:pPr>
+        <w:pStyle w:val="Default"/>
+        <w:rPr>
+          <w:sz w:val="44"/>
+          <w:szCs w:val="44"/>
+        </w:rPr>
+      </w:pPr>
+      <w:r>
+        <w:rPr>
+          <w:rFonts w:ascii="Arial" w:hAnsi="Arial" w:cs="Arial"/>
+          <w:b/>
+          <w:bCs/>
+          <w:sz w:val="28"/>
+          <w:szCs w:val="28"/>
+          <w:highlight w:val="cyan"/>
+        </w:rPr>
+        <w:t>TS 5.3.5.2</w:t>
+      </w:r>
+      <w:r>
+        <w:rPr>
+          <w:sz w:val="44"/>
+          <w:szCs w:val="44"/>
+        </w:rPr>
+        <w:t xml:space="preserve"> </w:t>
+      </w:r>
+      <w:r>
+        <w:rPr>
+          <w:sz w:val="44"/>
+          <w:szCs w:val="44"/>
+          <w:highlight w:val="green"/>
+        </w:rPr>
+        <w:t>&lt;¹]õEäò ={ÉnùvÉÉiªÉÖ{ÉnùvÉÉiÉÒ¹]õEäò &lt;¹]õEäò</w:t>
+      </w:r>
+      <w:r>
+        <w:rPr>
+          <w:sz w:val="44"/>
+          <w:szCs w:val="44"/>
+        </w:rPr>
+        <w:t xml:space="preserve"> ={ÉnùvÉÉÊiÉ * &lt;iªÉÉÊnù * </w:t>
       </w:r>
     </w:p>
     <w:p>
@@ -749,62 +1641,45 @@
           <w:sz w:val="44"/>
           <w:szCs w:val="44"/>
         </w:rPr>
-        <w:t xml:space="preserve">¶±ÉÉä ** ÊjÉGò¨ÉºªÉ VÉ]õÉ SÉÉäHòÉ {ÉÊ`öi´ÉÉ Gò¨É´Éi{É®úÉ * </w:t>
-      </w:r>
-    </w:p>
-    <w:p>
-      <w:pPr>
-        <w:pStyle w:val="Default"/>
-        <w:rPr>
-          <w:sz w:val="44"/>
-          <w:szCs w:val="44"/>
-        </w:rPr>
-      </w:pPr>
-      <w:r>
-        <w:rPr>
-          <w:sz w:val="44"/>
-          <w:szCs w:val="44"/>
-        </w:rPr>
-        <w:t xml:space="preserve">+lÉÉxiÉÆ ¨ÉvªÉÆ |ÉlÉ¨ÉÆ |ÉlÉ¨ÉÆ ¨Év¨É¨ÉxiÉMÉ¨ÉÂ ** </w:t>
-      </w:r>
-      <w:r>
-        <w:rPr>
-          <w:sz w:val="44"/>
-          <w:szCs w:val="44"/>
-        </w:rPr>
-        <w:t>5</w:t>
-      </w:r>
-    </w:p>
-    <w:p>
-      <w:pPr>
-        <w:pStyle w:val="Default"/>
-        <w:rPr>
-          <w:sz w:val="44"/>
-          <w:szCs w:val="44"/>
-        </w:rPr>
-      </w:pPr>
-      <w:r>
-        <w:rPr>
-          <w:sz w:val="44"/>
-          <w:szCs w:val="44"/>
-        </w:rPr>
-        <w:t xml:space="preserve">´ªÉÉ ** {ÉÚ´ÉÈ iÉÉ´ÉiÉÂ Gò¨É´ÉiÉÂ {ÉÊ`öi´ÉÉ Gò¨É´ÉnÖùCi´ÉÉ +lÉ +xÉxiÉ®ú¨ÉÂ +xiÉÆ {ÉnÆù </w:t>
-      </w:r>
-    </w:p>
-    <w:p>
-      <w:pPr>
-        <w:pStyle w:val="Default"/>
-        <w:rPr>
-          <w:sz w:val="44"/>
-          <w:szCs w:val="44"/>
-        </w:rPr>
-      </w:pPr>
-      <w:r>
-        <w:rPr>
-          <w:sz w:val="44"/>
-          <w:szCs w:val="44"/>
-        </w:rPr>
-        <w:t xml:space="preserve">¨ÉvªÉÆ |ÉlÉ¨ÉÆ SÉÉäCi´ÉÉ {ÉÖxÉÊ®úÊiÉ ¶Éä¹É&amp; * </w:t>
+        <w:t xml:space="preserve">¶±ÉÉä ** </w:t>
+      </w:r>
+      <w:r>
+        <w:rPr>
+          <w:sz w:val="44"/>
+          <w:szCs w:val="44"/>
+          <w:highlight w:val="darkGray"/>
+        </w:rPr>
+        <w:t>+xÉÉ¹Éæ iÉÖ |ÉÉ{iÉºªÉ |ÉOÉ½þi´ÉÆ xÉ Ê´ÉtiÉä</w:t>
+      </w:r>
+      <w:r>
+        <w:rPr>
+          <w:sz w:val="44"/>
+          <w:szCs w:val="44"/>
+        </w:rPr>
+        <w:t xml:space="preserve"> * </w:t>
+      </w:r>
+      <w:r>
+        <w:rPr>
+          <w:sz w:val="44"/>
+          <w:szCs w:val="44"/>
+        </w:rPr>
+        <w:t>11</w:t>
+      </w:r>
+    </w:p>
+    <w:p>
+      <w:pPr>
+        <w:pStyle w:val="Default"/>
+        <w:rPr>
+          <w:sz w:val="44"/>
+          <w:szCs w:val="44"/>
+        </w:rPr>
+      </w:pPr>
+      <w:r>
+        <w:rPr>
+          <w:sz w:val="44"/>
+          <w:szCs w:val="44"/>
+        </w:rPr>
+        <w:t xml:space="preserve">´ªÉÉ ** +xÉÉ¹Éæ {ÉÉè¯û¹Éä iÉÖ ÊxÉÊ¨ÉkÉ´É¶ÉÉnäù´É |ÉÉ{iÉºªÉ {ÉnùºªÉ |ÉOÉ½þi´ÉÆ xÉ Ê´ÉtiÉä * iÉiºÉÎxvÉÊxÉ¹ÉävÉEòÉªÉÇ¨ÉÊ{É xÉ ºªÉÉiÉÂ * </w:t>
       </w:r>
       <w:r>
         <w:rPr>
@@ -818,21 +1693,310 @@
           <w:sz w:val="44"/>
           <w:szCs w:val="44"/>
         </w:rPr>
-        <w:t xml:space="preserve">{ÉÖxÉ&amp; |ÉlÉ¨ÉÆ {ÉnÆù ¨ÉvªÉÆ +xiÉÆ MÉSUôiÉÒiªÉxiÉMÉÆ {ÉnÆù SÉ {ÉÚ´ÉÇ´ÉiÉÂ Gò¨É´ÉiÉÂ {É`äöiÉÂ * </w:t>
-      </w:r>
-      <w:r>
-        <w:rPr>
-          <w:sz w:val="44"/>
-          <w:szCs w:val="44"/>
+        <w:t xml:space="preserve">ªÉlÉÉ, </w:t>
+      </w:r>
+      <w:r>
+        <w:rPr>
+          <w:rFonts w:ascii="Arial" w:hAnsi="Arial" w:cs="Arial"/>
+          <w:b/>
+          <w:bCs/>
+          <w:sz w:val="28"/>
+          <w:szCs w:val="28"/>
+          <w:highlight w:val="cyan"/>
+        </w:rPr>
+        <w:t>T.S.3.</w:t>
+      </w:r>
+      <w:r>
+        <w:rPr>
+          <w:rFonts w:ascii="Arial" w:hAnsi="Arial" w:cs="Arial"/>
+          <w:b/>
+          <w:bCs/>
+          <w:sz w:val="28"/>
+          <w:szCs w:val="28"/>
+          <w:highlight w:val="cyan"/>
+        </w:rPr>
+        <w:t>4</w:t>
+      </w:r>
+      <w:r>
+        <w:rPr>
+          <w:rFonts w:ascii="Arial" w:hAnsi="Arial" w:cs="Arial"/>
+          <w:b/>
+          <w:bCs/>
+          <w:sz w:val="28"/>
+          <w:szCs w:val="28"/>
+          <w:highlight w:val="cyan"/>
+        </w:rPr>
+        <w:t>.</w:t>
+      </w:r>
+      <w:r>
+        <w:rPr>
+          <w:rFonts w:ascii="Arial" w:hAnsi="Arial" w:cs="Arial"/>
+          <w:b/>
+          <w:bCs/>
+          <w:sz w:val="28"/>
+          <w:szCs w:val="28"/>
+          <w:highlight w:val="cyan"/>
+        </w:rPr>
+        <w:t>3</w:t>
+      </w:r>
+      <w:r>
+        <w:rPr>
+          <w:rFonts w:ascii="Arial" w:hAnsi="Arial" w:cs="Arial"/>
+          <w:b/>
+          <w:bCs/>
+          <w:sz w:val="28"/>
+          <w:szCs w:val="28"/>
+          <w:highlight w:val="cyan"/>
+        </w:rPr>
+        <w:t>.</w:t>
+      </w:r>
+      <w:r>
+        <w:rPr>
+          <w:rFonts w:ascii="Arial" w:hAnsi="Arial" w:cs="Arial"/>
+          <w:b/>
+          <w:bCs/>
+          <w:sz w:val="28"/>
+          <w:szCs w:val="28"/>
+          <w:highlight w:val="cyan"/>
+        </w:rPr>
+        <w:t xml:space="preserve">1 </w:t>
+      </w:r>
+      <w:r>
+        <w:rPr>
+          <w:sz w:val="44"/>
+          <w:szCs w:val="44"/>
+          <w:highlight w:val="green"/>
+        </w:rPr>
+        <w:t xml:space="preserve">+ÉºiÉÉÆiÉäiÉ+ÉºiÉÉ ¨ÉÉºiÉÉÆiÉä * </w:t>
+      </w:r>
+      <w:r>
+        <w:rPr>
+          <w:sz w:val="44"/>
+          <w:szCs w:val="44"/>
+          <w:highlight w:val="green"/>
         </w:rPr>
         <w:br/>
       </w:r>
       <w:r>
         <w:rPr>
-          <w:sz w:val="44"/>
-          <w:szCs w:val="44"/>
-        </w:rPr>
-        <w:t xml:space="preserve">B´ÉÆ ºÉÎxvÉÊ´ÉÊvÉxÉÉ EòlªÉiÉä ºÉäªÉÆ ÊjÉGò¨ÉºªÉ VÉ]õÉ &lt;iªÉÖHòÉ * &lt;ÊiÉ YÉÉiÉ´ªÉÉ * </w:t>
+          <w:rFonts w:ascii="Arial" w:hAnsi="Arial" w:cs="Arial"/>
+          <w:b/>
+          <w:bCs/>
+          <w:sz w:val="28"/>
+          <w:szCs w:val="28"/>
+          <w:highlight w:val="cyan"/>
+        </w:rPr>
+        <w:t>T.S.</w:t>
+      </w:r>
+      <w:r>
+        <w:rPr>
+          <w:rFonts w:ascii="Arial" w:hAnsi="Arial" w:cs="Arial"/>
+          <w:b/>
+          <w:bCs/>
+          <w:sz w:val="28"/>
+          <w:szCs w:val="28"/>
+          <w:highlight w:val="cyan"/>
+        </w:rPr>
+        <w:t>7</w:t>
+      </w:r>
+      <w:r>
+        <w:rPr>
+          <w:rFonts w:ascii="Arial" w:hAnsi="Arial" w:cs="Arial"/>
+          <w:b/>
+          <w:bCs/>
+          <w:sz w:val="28"/>
+          <w:szCs w:val="28"/>
+          <w:highlight w:val="cyan"/>
+        </w:rPr>
+        <w:t>.</w:t>
+      </w:r>
+      <w:r>
+        <w:rPr>
+          <w:rFonts w:ascii="Arial" w:hAnsi="Arial" w:cs="Arial"/>
+          <w:b/>
+          <w:bCs/>
+          <w:sz w:val="28"/>
+          <w:szCs w:val="28"/>
+          <w:highlight w:val="cyan"/>
+        </w:rPr>
+        <w:t>1</w:t>
+      </w:r>
+      <w:r>
+        <w:rPr>
+          <w:rFonts w:ascii="Arial" w:hAnsi="Arial" w:cs="Arial"/>
+          <w:b/>
+          <w:bCs/>
+          <w:sz w:val="28"/>
+          <w:szCs w:val="28"/>
+          <w:highlight w:val="cyan"/>
+        </w:rPr>
+        <w:t>.</w:t>
+      </w:r>
+      <w:r>
+        <w:rPr>
+          <w:rFonts w:ascii="Arial" w:hAnsi="Arial" w:cs="Arial"/>
+          <w:b/>
+          <w:bCs/>
+          <w:sz w:val="28"/>
+          <w:szCs w:val="28"/>
+          <w:highlight w:val="cyan"/>
+        </w:rPr>
+        <w:t>6</w:t>
+      </w:r>
+      <w:r>
+        <w:rPr>
+          <w:rFonts w:ascii="Arial" w:hAnsi="Arial" w:cs="Arial"/>
+          <w:b/>
+          <w:bCs/>
+          <w:sz w:val="28"/>
+          <w:szCs w:val="28"/>
+          <w:highlight w:val="cyan"/>
+        </w:rPr>
+        <w:t>.</w:t>
+      </w:r>
+      <w:r>
+        <w:rPr>
+          <w:rFonts w:ascii="Arial" w:hAnsi="Arial" w:cs="Arial"/>
+          <w:b/>
+          <w:bCs/>
+          <w:sz w:val="28"/>
+          <w:szCs w:val="28"/>
+          <w:highlight w:val="cyan"/>
+        </w:rPr>
+        <w:t xml:space="preserve">1 </w:t>
+      </w:r>
+      <w:r>
+        <w:rPr>
+          <w:sz w:val="44"/>
+          <w:szCs w:val="44"/>
+          <w:highlight w:val="green"/>
+        </w:rPr>
+        <w:t>+¥ÉÚiÉÉ</w:t>
+      </w:r>
+      <w:r>
+        <w:rPr>
+          <w:rFonts w:ascii="Arial" w:hAnsi="Arial"/>
+          <w:b/>
+          <w:color w:val="auto"/>
+          <w:sz w:val="28"/>
+          <w:szCs w:val="44"/>
+          <w:highlight w:val="green"/>
+        </w:rPr>
+        <w:t>(gm)</w:t>
+      </w:r>
+      <w:r>
+        <w:rPr>
+          <w:sz w:val="44"/>
+          <w:szCs w:val="44"/>
+          <w:highlight w:val="green"/>
+        </w:rPr>
+        <w:t>ºÉ´Éæ</w:t>
+      </w:r>
+      <w:r>
+        <w:rPr>
+          <w:sz w:val="44"/>
+          <w:szCs w:val="44"/>
+          <w:highlight w:val="green"/>
+        </w:rPr>
+        <w:t xml:space="preserve"> </w:t>
+      </w:r>
+      <w:r>
+        <w:rPr>
+          <w:sz w:val="44"/>
+          <w:szCs w:val="44"/>
+          <w:highlight w:val="green"/>
+        </w:rPr>
+        <w:t>ºÉ´Éæ</w:t>
+      </w:r>
+      <w:r>
+        <w:rPr>
+          <w:sz w:val="44"/>
+          <w:szCs w:val="44"/>
+          <w:highlight w:val="green"/>
+        </w:rPr>
+        <w:t xml:space="preserve"> </w:t>
+      </w:r>
+      <w:r>
+        <w:rPr>
+          <w:sz w:val="44"/>
+          <w:szCs w:val="44"/>
+          <w:highlight w:val="green"/>
+        </w:rPr>
+        <w:t>#</w:t>
+      </w:r>
+      <w:r>
+        <w:rPr>
+          <w:sz w:val="44"/>
+          <w:szCs w:val="44"/>
+          <w:highlight w:val="green"/>
+        </w:rPr>
+        <w:t>¥ÉÚiÉÉ¨É¥ÉÚiÉÉ</w:t>
+      </w:r>
+      <w:r>
+        <w:rPr>
+          <w:rFonts w:ascii="Arial" w:hAnsi="Arial"/>
+          <w:b/>
+          <w:color w:val="auto"/>
+          <w:sz w:val="28"/>
+          <w:szCs w:val="44"/>
+          <w:highlight w:val="green"/>
+        </w:rPr>
+        <w:t xml:space="preserve">(gm) </w:t>
+      </w:r>
+      <w:r>
+        <w:rPr>
+          <w:sz w:val="44"/>
+          <w:szCs w:val="44"/>
+          <w:highlight w:val="green"/>
+        </w:rPr>
+        <w:t>ºÉ´Éæ</w:t>
+      </w:r>
+      <w:r>
+        <w:rPr>
+          <w:sz w:val="44"/>
+          <w:szCs w:val="44"/>
+        </w:rPr>
+        <w:t xml:space="preserve"> * </w:t>
+      </w:r>
+      <w:r>
+        <w:rPr>
+          <w:rFonts w:ascii="Arial" w:hAnsi="Arial" w:cs="Arial"/>
+          <w:sz w:val="28"/>
+          <w:szCs w:val="28"/>
+        </w:rPr>
+        <w:t>(this</w:t>
+      </w:r>
+      <w:r>
+        <w:rPr>
+          <w:rFonts w:ascii="Arial" w:hAnsi="Arial" w:cs="Arial"/>
+          <w:sz w:val="28"/>
+          <w:szCs w:val="28"/>
+        </w:rPr>
+        <w:t xml:space="preserve"> round</w:t>
+      </w:r>
+      <w:r>
+        <w:rPr>
+          <w:rFonts w:ascii="Arial" w:hAnsi="Arial" w:cs="Arial"/>
+          <w:sz w:val="28"/>
+          <w:szCs w:val="28"/>
+        </w:rPr>
+        <w:t xml:space="preserve"> </w:t>
+      </w:r>
+      <w:r>
+        <w:rPr>
+          <w:rFonts w:ascii="Arial" w:hAnsi="Arial" w:cs="Arial"/>
+          <w:sz w:val="28"/>
+          <w:szCs w:val="28"/>
+        </w:rPr>
+        <w:t xml:space="preserve">seems to represent </w:t>
+      </w:r>
+      <w:r>
+        <w:rPr>
+          <w:rFonts w:ascii="Arial" w:hAnsi="Arial" w:cs="Arial"/>
+          <w:sz w:val="28"/>
+          <w:szCs w:val="28"/>
+        </w:rPr>
+        <w:t>avagraha)</w:t>
       </w:r>
       <w:r>
         <w:rPr>
@@ -846,23 +2010,91 @@
           <w:sz w:val="44"/>
           <w:szCs w:val="44"/>
         </w:rPr>
-        <w:t xml:space="preserve">ªÉlÉÉ * </w:t>
-      </w:r>
-      <w:r>
-        <w:rPr>
-          <w:rFonts w:ascii="Arial" w:hAnsi="Arial" w:cs="Arial"/>
-          <w:b/>
-          <w:bCs/>
-          <w:sz w:val="28"/>
-          <w:szCs w:val="28"/>
-          <w:highlight w:val="cyan"/>
-        </w:rPr>
-        <w:t>T.S.1.1.2.2</w:t>
-      </w:r>
-      <w:r>
-        <w:rPr>
-          <w:sz w:val="44"/>
-          <w:szCs w:val="44"/>
+        <w:t xml:space="preserve">+xÉªÉÉä®úÉ¹É¹`ö |ÉÉÎ{iÉ&amp; * +jÉ xÉ ºÉÎxvÉxÉÉÇÎºiÉ * +{É®úÉä%ªÉÆ Ê´É¶Éä¹É&amp; * </w:t>
+      </w:r>
+    </w:p>
+    <w:p>
+      <w:pPr>
+        <w:pStyle w:val="Default"/>
+        <w:rPr>
+          <w:sz w:val="44"/>
+          <w:szCs w:val="44"/>
+        </w:rPr>
+      </w:pPr>
+    </w:p>
+    <w:p>
+      <w:pPr>
+        <w:pStyle w:val="Default"/>
+        <w:rPr>
+          <w:sz w:val="44"/>
+          <w:szCs w:val="44"/>
+        </w:rPr>
+      </w:pPr>
+      <w:r>
+        <w:rPr>
+          <w:sz w:val="44"/>
+          <w:szCs w:val="44"/>
+        </w:rPr>
+        <w:t xml:space="preserve">¶±ÉÉä ** ¿º´É¦ÉÉVÉÉÆ {ÉnùÉxÉÉÆ iÉÖ ¿º´Éi´ÉÆ {ÉÚ´ÉÇ{ÉÉè¯û¹Éä * </w:t>
+      </w:r>
+      <w:r>
+        <w:rPr>
+          <w:sz w:val="44"/>
+          <w:szCs w:val="44"/>
+        </w:rPr>
+        <w:t>12</w:t>
+      </w:r>
+    </w:p>
+    <w:p>
+      <w:pPr>
+        <w:pStyle w:val="Default"/>
+        <w:rPr>
+          <w:sz w:val="44"/>
+          <w:szCs w:val="44"/>
+        </w:rPr>
+      </w:pPr>
+      <w:r>
+        <w:rPr>
+          <w:sz w:val="44"/>
+          <w:szCs w:val="44"/>
+        </w:rPr>
+        <w:t xml:space="preserve">´ªÉÉ ** ¿º´É¦ÉÉVÉÉÆ {ÉnùÉxÉÉÆ {ÉÚ´ÉÇ{ÉnäùxÉ VÉ]õÉ ÊGòªÉiÉä ªÉiÉÂ iÉi{ÉÚ´ÉÇ{ÉÉè¯û¹ÉÆ </w:t>
+      </w:r>
+    </w:p>
+    <w:p>
+      <w:pPr>
+        <w:pStyle w:val="Default"/>
+        <w:rPr>
+          <w:sz w:val="44"/>
+          <w:szCs w:val="44"/>
+        </w:rPr>
+      </w:pPr>
+      <w:r>
+        <w:rPr>
+          <w:sz w:val="44"/>
+          <w:szCs w:val="44"/>
+        </w:rPr>
+        <w:t xml:space="preserve">iÉÎº¨ÉxÉÂ ¿º´Éi´ÉÆ ªÉlÉÉ, </w:t>
+      </w:r>
+      <w:r>
+        <w:rPr>
+          <w:rFonts w:ascii="Arial" w:hAnsi="Arial" w:cs="Arial"/>
+          <w:b/>
+          <w:bCs/>
+          <w:sz w:val="28"/>
+          <w:szCs w:val="28"/>
+          <w:highlight w:val="cyan"/>
+        </w:rPr>
+        <w:t>T.S..5.6.1.4</w:t>
+      </w:r>
+      <w:r>
+        <w:rPr>
+          <w:rFonts w:ascii="Arial" w:hAnsi="Arial" w:cs="Arial"/>
+          <w:b/>
+          <w:bCs/>
+          <w:sz w:val="28"/>
+          <w:szCs w:val="28"/>
+          <w:highlight w:val="cyan"/>
         </w:rPr>
         <w:t xml:space="preserve"> </w:t>
       </w:r>
@@ -872,7 +2104,43 @@
           <w:szCs w:val="44"/>
           <w:highlight w:val="green"/>
         </w:rPr>
-        <w:t>¨ÉÉ</w:t>
+        <w:t>Ê½þ ¹`ö ºlÉ Ê½þ Ê½þ ¹`ö</w:t>
+      </w:r>
+      <w:r>
+        <w:rPr>
+          <w:sz w:val="44"/>
+          <w:szCs w:val="44"/>
+        </w:rPr>
+        <w:t xml:space="preserve"> * </w:t>
+      </w:r>
+      <w:r>
+        <w:rPr>
+          <w:sz w:val="44"/>
+          <w:szCs w:val="44"/>
+        </w:rPr>
+        <w:br/>
+      </w:r>
+      <w:r>
+        <w:rPr>
+          <w:rFonts w:ascii="Arial" w:hAnsi="Arial" w:cs="Arial"/>
+          <w:b/>
+          <w:bCs/>
+          <w:sz w:val="28"/>
+          <w:szCs w:val="28"/>
+          <w:highlight w:val="cyan"/>
+        </w:rPr>
+        <w:t>T.S.4.3.13.4</w:t>
+      </w:r>
+      <w:r>
+        <w:rPr>
+          <w:rFonts w:ascii="Arial" w:hAnsi="Arial" w:cs="Arial"/>
+          <w:b/>
+          <w:bCs/>
+          <w:sz w:val="28"/>
+          <w:szCs w:val="28"/>
+          <w:highlight w:val="cyan"/>
+        </w:rPr>
+        <w:t xml:space="preserve"> </w:t>
       </w:r>
       <w:r>
         <w:rPr>
@@ -880,1279 +2148,87 @@
           <w:szCs w:val="44"/>
           <w:highlight w:val="green"/>
         </w:rPr>
+        <w:t>iÉ{ÉºÉÉ ½þxiÉxÉ ½þxiÉxÉ iÉ{ÉºÉÉ iÉ{ÉºÉÉ ½þxiÉxÉ</w:t>
+      </w:r>
+      <w:r>
+        <w:rPr>
+          <w:sz w:val="44"/>
+          <w:szCs w:val="44"/>
+        </w:rPr>
+        <w:t xml:space="preserve"> &lt;iªÉÉÊnù * </w:t>
+      </w:r>
+    </w:p>
+    <w:p>
+      <w:pPr>
+        <w:pStyle w:val="NoSpacing"/>
+      </w:pPr>
+    </w:p>
+    <w:p>
+      <w:pPr>
+        <w:pStyle w:val="Default"/>
+        <w:rPr>
+          <w:sz w:val="44"/>
+          <w:szCs w:val="44"/>
+        </w:rPr>
+      </w:pPr>
+      <w:r>
+        <w:rPr>
+          <w:sz w:val="44"/>
+          <w:szCs w:val="44"/>
+        </w:rPr>
+        <w:t xml:space="preserve">¶±ÉÉä ** +ÉtÆ iÉªÉÉäºiÉÖ nùÒPÉÇººªÉÉÊzÉiªÉ¨ÉÖkÉ®ú{ÉÉè¯û¹Éä * </w:t>
+      </w:r>
+      <w:r>
+        <w:rPr>
+          <w:sz w:val="44"/>
+          <w:szCs w:val="44"/>
+        </w:rPr>
+        <w:t>13</w:t>
+      </w:r>
+    </w:p>
+    <w:p>
+      <w:pPr>
+        <w:pStyle w:val="Default"/>
+        <w:rPr>
+          <w:sz w:val="44"/>
+          <w:szCs w:val="44"/>
+        </w:rPr>
+      </w:pPr>
+      <w:r>
+        <w:rPr>
+          <w:sz w:val="44"/>
+          <w:szCs w:val="44"/>
+        </w:rPr>
+        <w:lastRenderedPageBreak/>
+        <w:t xml:space="preserve">´ªÉÉ ** =kÉ®ú{ÉnäùxÉ VÉ]õÉ ªÉÎiGòªÉiÉä iÉnÖùkÉ®ú{ÉÉè¯û¹ÉÆ iÉÎº¨ÉxÉÂ =kÉ®ú{ÉÉè¯û¹Éä iÉÖ </w:t>
+      </w:r>
+    </w:p>
+    <w:p>
+      <w:pPr>
+        <w:pStyle w:val="Default"/>
+        <w:rPr>
+          <w:sz w:val="44"/>
+          <w:szCs w:val="44"/>
+        </w:rPr>
+      </w:pPr>
+      <w:r>
+        <w:rPr>
+          <w:sz w:val="44"/>
+          <w:szCs w:val="44"/>
+        </w:rPr>
+        <w:t>+ÉtÆ iÉªÉÉä®úÉ¹ÉÇ</w:t>
+      </w:r>
+      <w:r>
+        <w:rPr>
+          <w:sz w:val="44"/>
+          <w:szCs w:val="44"/>
+        </w:rPr>
         <w:t xml:space="preserve"> </w:t>
       </w:r>
       <w:r>
         <w:rPr>
           <w:sz w:val="44"/>
           <w:szCs w:val="44"/>
-          <w:highlight w:val="green"/>
-        </w:rPr>
-        <w:t>ºlÉÉiºlÉÉnùÉ</w:t>
-      </w:r>
-      <w:r>
-        <w:rPr>
-          <w:sz w:val="44"/>
-          <w:szCs w:val="44"/>
-          <w:highlight w:val="green"/>
-        </w:rPr>
-        <w:t xml:space="preserve"> </w:t>
-      </w:r>
-      <w:r>
-        <w:rPr>
-          <w:sz w:val="44"/>
-          <w:szCs w:val="44"/>
-          <w:highlight w:val="green"/>
-        </w:rPr>
-        <w:t>¨ÉÉ</w:t>
-      </w:r>
-      <w:r>
-        <w:rPr>
-          <w:sz w:val="44"/>
-          <w:szCs w:val="44"/>
-          <w:highlight w:val="green"/>
-        </w:rPr>
-        <w:t xml:space="preserve"> </w:t>
-      </w:r>
-      <w:r>
-        <w:rPr>
-          <w:sz w:val="44"/>
-          <w:szCs w:val="44"/>
-          <w:highlight w:val="green"/>
-        </w:rPr>
-        <w:t>¨ÉÉ</w:t>
-      </w:r>
-      <w:r>
-        <w:rPr>
-          <w:sz w:val="44"/>
-          <w:szCs w:val="44"/>
-          <w:highlight w:val="green"/>
-        </w:rPr>
-        <w:t xml:space="preserve"> </w:t>
-      </w:r>
-      <w:r>
-        <w:rPr>
-          <w:sz w:val="44"/>
-          <w:szCs w:val="44"/>
-          <w:highlight w:val="green"/>
-        </w:rPr>
-        <w:t>ºlÉÉiÉÂ</w:t>
-      </w:r>
-      <w:r>
-        <w:rPr>
-          <w:sz w:val="44"/>
-          <w:szCs w:val="44"/>
-        </w:rPr>
-        <w:t xml:space="preserve"> *</w:t>
-      </w:r>
-      <w:r>
-        <w:rPr>
-          <w:sz w:val="44"/>
-          <w:szCs w:val="44"/>
-        </w:rPr>
-        <w:t xml:space="preserve"> </w:t>
-      </w:r>
-      <w:r>
-        <w:rPr>
-          <w:sz w:val="44"/>
-          <w:szCs w:val="44"/>
-        </w:rPr>
-        <w:br/>
-      </w:r>
-      <w:r>
-        <w:rPr>
-          <w:rFonts w:ascii="Arial" w:hAnsi="Arial" w:cs="Arial"/>
-          <w:b/>
-          <w:bCs/>
-          <w:sz w:val="28"/>
-          <w:szCs w:val="28"/>
-          <w:highlight w:val="cyan"/>
-        </w:rPr>
-        <w:t>T.S.1.8.3.1</w:t>
-      </w:r>
-      <w:r>
-        <w:rPr>
-          <w:sz w:val="44"/>
-          <w:szCs w:val="44"/>
-        </w:rPr>
-        <w:t xml:space="preserve"> </w:t>
-      </w:r>
-      <w:r>
-        <w:rPr>
-          <w:sz w:val="44"/>
-          <w:szCs w:val="44"/>
-          <w:highlight w:val="green"/>
-        </w:rPr>
-        <w:t>¨ÉÉä</w:t>
-      </w:r>
-      <w:r>
-        <w:rPr>
-          <w:sz w:val="44"/>
-          <w:szCs w:val="44"/>
-          <w:highlight w:val="green"/>
-        </w:rPr>
-        <w:t xml:space="preserve"> </w:t>
-      </w:r>
-      <w:r>
-        <w:rPr>
-          <w:sz w:val="44"/>
-          <w:szCs w:val="44"/>
-          <w:highlight w:val="green"/>
-        </w:rPr>
-        <w:t>¹ÉÚhÉÉä</w:t>
-      </w:r>
-      <w:r>
-        <w:rPr>
-          <w:sz w:val="44"/>
-          <w:szCs w:val="44"/>
-          <w:highlight w:val="green"/>
-        </w:rPr>
-        <w:t xml:space="preserve"> </w:t>
-      </w:r>
-      <w:r>
-        <w:rPr>
-          <w:sz w:val="44"/>
-          <w:szCs w:val="44"/>
-          <w:highlight w:val="green"/>
-        </w:rPr>
-        <w:t>xÉ</w:t>
-      </w:r>
-      <w:r>
-        <w:rPr>
-          <w:sz w:val="44"/>
-          <w:szCs w:val="44"/>
-          <w:highlight w:val="green"/>
-        </w:rPr>
-        <w:t xml:space="preserve"> </w:t>
-      </w:r>
-      <w:r>
-        <w:rPr>
-          <w:sz w:val="44"/>
-          <w:szCs w:val="44"/>
-          <w:highlight w:val="green"/>
-        </w:rPr>
-        <w:t>ººÉÖ¨ÉÉä ¨ÉÉä</w:t>
-      </w:r>
-      <w:r>
-        <w:rPr>
-          <w:sz w:val="44"/>
-          <w:szCs w:val="44"/>
-          <w:highlight w:val="green"/>
-        </w:rPr>
-        <w:t xml:space="preserve"> </w:t>
-      </w:r>
-      <w:r>
-        <w:rPr>
-          <w:sz w:val="44"/>
-          <w:szCs w:val="44"/>
-          <w:highlight w:val="green"/>
-        </w:rPr>
-        <w:t>¹ÉÚhÉ&amp;</w:t>
-      </w:r>
-      <w:r>
-        <w:rPr>
-          <w:sz w:val="44"/>
-          <w:szCs w:val="44"/>
-        </w:rPr>
-        <w:t xml:space="preserve"> * &lt;iªÉÉÊnù * </w:t>
-      </w:r>
-      <w:r>
-        <w:rPr>
-          <w:sz w:val="44"/>
-          <w:szCs w:val="44"/>
-        </w:rPr>
-        <w:t xml:space="preserve"> </w:t>
-      </w:r>
-    </w:p>
-    <w:p>
-      <w:pPr>
-        <w:pStyle w:val="NoSpacing"/>
-      </w:pPr>
-    </w:p>
-    <w:p>
-      <w:pPr>
-        <w:pStyle w:val="Default"/>
-        <w:rPr>
-          <w:sz w:val="44"/>
-          <w:szCs w:val="44"/>
-        </w:rPr>
-      </w:pPr>
-      <w:r>
-        <w:rPr>
-          <w:sz w:val="44"/>
-          <w:szCs w:val="44"/>
-        </w:rPr>
-        <w:t xml:space="preserve">¶±ÉÉä ** +ÉtxiÉ¨ÉÉ¹ÉÈ Ê´ÉtÉiÉÂ ¨ÉvªÉºlÉÆ {ÉÉè¯û¹ÉÆ iÉlÉÉ * </w:t>
-      </w:r>
-      <w:r>
-        <w:rPr>
-          <w:sz w:val="44"/>
-          <w:szCs w:val="44"/>
-        </w:rPr>
-        <w:t>6</w:t>
-      </w:r>
-    </w:p>
-    <w:p>
-      <w:pPr>
-        <w:pStyle w:val="Default"/>
-        <w:rPr>
-          <w:sz w:val="44"/>
-          <w:szCs w:val="44"/>
-        </w:rPr>
-      </w:pPr>
-      <w:r>
-        <w:rPr>
-          <w:sz w:val="44"/>
-          <w:szCs w:val="44"/>
-        </w:rPr>
-        <w:t xml:space="preserve">´ªÉÉ ** +ÉÊnù |ÉlÉ¨É¨ÉÖSSÉÊ®úiÉÆ {ÉnùuùªÉÆ +É¹ÉÇºÉÆYÉÆ ºªÉÉiÉÂ * +xiÉ¨ÉÖSSÉÊ®úiÉÆ {ÉnùuùªÉÆ </w:t>
-      </w:r>
-    </w:p>
-    <w:p>
-      <w:pPr>
-        <w:pStyle w:val="Default"/>
-        <w:rPr>
-          <w:sz w:val="44"/>
-          <w:szCs w:val="44"/>
-        </w:rPr>
-      </w:pPr>
-      <w:r>
-        <w:rPr>
-          <w:sz w:val="44"/>
-          <w:szCs w:val="44"/>
-        </w:rPr>
-        <w:t xml:space="preserve">SÉ +É¹ÉÇºÉÆYÉ¨Éä´É ¦É´ÉÊiÉ * Ê¶É¹]Æõ ¨ÉvªÉºlÉÆ iÉÖ {ÉÉè¯û¹ÉÆ ºªÉÉÊnùÊiÉ Ë´ÉtÉiÉÂ * </w:t>
-      </w:r>
-    </w:p>
-    <w:p>
-      <w:pPr>
-        <w:pStyle w:val="NoSpacing"/>
-      </w:pPr>
-    </w:p>
-    <w:p>
-      <w:pPr>
-        <w:pStyle w:val="Default"/>
-        <w:rPr>
-          <w:sz w:val="44"/>
-          <w:szCs w:val="44"/>
-        </w:rPr>
-      </w:pPr>
-      <w:r>
-        <w:rPr>
-          <w:sz w:val="44"/>
-          <w:szCs w:val="44"/>
-        </w:rPr>
-        <w:t>¶±ÉÉä ** B´ÉÆÊ´ÉvÉÉÆ VÉ]õÉÆ Ë´ÉtÉnùÉ¹ÉÇ</w:t>
-      </w:r>
-      <w:r>
-        <w:rPr>
-          <w:sz w:val="44"/>
-          <w:szCs w:val="44"/>
-        </w:rPr>
-        <w:t xml:space="preserve"> </w:t>
-      </w:r>
-      <w:r>
-        <w:rPr>
-          <w:sz w:val="44"/>
-          <w:szCs w:val="44"/>
-        </w:rPr>
-        <w:t>{ÉÉè¯û¹É</w:t>
-      </w:r>
-      <w:r>
-        <w:rPr>
-          <w:sz w:val="44"/>
-          <w:szCs w:val="44"/>
-        </w:rPr>
-        <w:t xml:space="preserve"> </w:t>
-      </w:r>
-      <w:r>
-        <w:rPr>
-          <w:sz w:val="44"/>
-          <w:szCs w:val="44"/>
-        </w:rPr>
-        <w:t xml:space="preserve">¦ÉänùiÉ&amp; * </w:t>
-      </w:r>
-      <w:r>
-        <w:rPr>
-          <w:sz w:val="44"/>
-          <w:szCs w:val="44"/>
-        </w:rPr>
-        <w:t>7</w:t>
-      </w:r>
-    </w:p>
-    <w:p>
-      <w:pPr>
-        <w:pStyle w:val="Default"/>
-        <w:rPr>
-          <w:sz w:val="44"/>
-          <w:szCs w:val="44"/>
-        </w:rPr>
-      </w:pPr>
-      <w:r>
-        <w:rPr>
-          <w:sz w:val="44"/>
-          <w:szCs w:val="44"/>
-        </w:rPr>
-        <w:t>´ªÉÉ ** +É¹ÉÇ{ÉÉè¯û¹É¦ÉänùiÉ&amp; B´ÉÆÊ´ÉvÉÉÆ VÉ]õÉÆ Ë´ÉtÉiÉÂ *</w:t>
-      </w:r>
-    </w:p>
-    <w:p>
-      <w:pPr>
-        <w:pStyle w:val="Default"/>
-        <w:rPr>
-          <w:sz w:val="44"/>
-          <w:szCs w:val="44"/>
-        </w:rPr>
-      </w:pPr>
-      <w:r>
-        <w:rPr>
-          <w:sz w:val="44"/>
-          <w:szCs w:val="44"/>
-        </w:rPr>
-        <w:t xml:space="preserve"> </w:t>
-      </w:r>
-      <w:r>
-        <w:rPr>
-          <w:sz w:val="44"/>
-          <w:szCs w:val="44"/>
-        </w:rPr>
-        <w:br/>
-      </w:r>
-      <w:r>
-        <w:rPr>
-          <w:sz w:val="44"/>
-          <w:szCs w:val="44"/>
-        </w:rPr>
-        <w:t>¶±ÉÉä ** º´É®ú´ÉhÉÉÇ</w:t>
-      </w:r>
-      <w:r>
-        <w:rPr>
-          <w:sz w:val="44"/>
-          <w:szCs w:val="44"/>
-        </w:rPr>
-        <w:t xml:space="preserve"> </w:t>
-      </w:r>
-      <w:r>
-        <w:rPr>
-          <w:sz w:val="44"/>
-          <w:szCs w:val="44"/>
-        </w:rPr>
-        <w:t xml:space="preserve">Ê´É¶Éä¹Éä iÉÖ VÉ]èõ´É Gò¨É´ÉnÂù¦É´ÉäiÉÂ ** </w:t>
-      </w:r>
-      <w:r>
-        <w:rPr>
-          <w:sz w:val="44"/>
-          <w:szCs w:val="44"/>
-        </w:rPr>
-        <w:t>8</w:t>
-      </w:r>
-    </w:p>
-    <w:p>
-      <w:pPr>
-        <w:pStyle w:val="Default"/>
-        <w:rPr>
-          <w:sz w:val="44"/>
-          <w:szCs w:val="44"/>
-        </w:rPr>
-      </w:pPr>
-      <w:r>
-        <w:rPr>
-          <w:sz w:val="44"/>
-          <w:szCs w:val="44"/>
-        </w:rPr>
-        <w:t xml:space="preserve">´ªÉÉ ** º´É®ú´ÉhÉÉÇÊ´É¶Éä¹Éä iÉÎº¨ÉxÉÂ {ÉnùuùªÉäÊ{É º´É®ú´ÉhÉÉÇ¦ªÉÉÆ iÉÖ±ªÉvÉ¨Éæ ºÉÊiÉ </w:t>
-      </w:r>
-    </w:p>
-    <w:p>
-      <w:pPr>
-        <w:pStyle w:val="Default"/>
-        <w:rPr>
-          <w:sz w:val="44"/>
-          <w:szCs w:val="44"/>
-        </w:rPr>
-      </w:pPr>
-      <w:r>
-        <w:rPr>
-          <w:sz w:val="44"/>
-          <w:szCs w:val="44"/>
-        </w:rPr>
-        <w:t>iÉjÉ VÉ]õÉ iÉÖ Gò¨É´Énäù´É ¦É´ÉÊiÉ *</w:t>
-      </w:r>
-    </w:p>
-    <w:p>
-      <w:pPr>
-        <w:pStyle w:val="Default"/>
-        <w:rPr>
-          <w:sz w:val="44"/>
-          <w:szCs w:val="44"/>
-        </w:rPr>
-      </w:pPr>
-      <w:r>
-        <w:rPr>
-          <w:sz w:val="44"/>
-          <w:szCs w:val="44"/>
-        </w:rPr>
-        <w:lastRenderedPageBreak/>
-        <w:t xml:space="preserve"> ªÉlÉÉ * </w:t>
-      </w:r>
-      <w:r>
-        <w:rPr>
-          <w:rFonts w:ascii="Arial" w:hAnsi="Arial" w:cs="Arial"/>
-          <w:b/>
-          <w:bCs/>
-          <w:sz w:val="28"/>
-          <w:szCs w:val="28"/>
-          <w:highlight w:val="cyan"/>
-        </w:rPr>
-        <w:t>T.S.3.2.8.2</w:t>
-      </w:r>
-      <w:r>
-        <w:rPr>
-          <w:rFonts w:ascii="Arial" w:hAnsi="Arial" w:cs="Arial"/>
-          <w:b/>
-          <w:bCs/>
-          <w:sz w:val="28"/>
-          <w:szCs w:val="28"/>
-        </w:rPr>
-        <w:t xml:space="preserve"> </w:t>
-      </w:r>
-      <w:r>
-        <w:rPr>
-          <w:sz w:val="44"/>
-          <w:szCs w:val="44"/>
-          <w:highlight w:val="green"/>
-        </w:rPr>
-        <w:t>xÉ¨ÉÉä</w:t>
-      </w:r>
-      <w:r>
-        <w:rPr>
-          <w:sz w:val="44"/>
-          <w:szCs w:val="44"/>
-          <w:highlight w:val="green"/>
-        </w:rPr>
-        <w:t xml:space="preserve"> </w:t>
-      </w:r>
-      <w:r>
-        <w:rPr>
-          <w:sz w:val="44"/>
-          <w:szCs w:val="44"/>
-          <w:highlight w:val="green"/>
-        </w:rPr>
-        <w:t xml:space="preserve">xÉ¨É&amp; * </w:t>
-      </w:r>
-      <w:r>
-        <w:rPr>
-          <w:rFonts w:ascii="Arial" w:hAnsi="Arial" w:cs="Arial"/>
-          <w:b/>
-          <w:bCs/>
-          <w:sz w:val="28"/>
-          <w:szCs w:val="28"/>
-          <w:highlight w:val="cyan"/>
-        </w:rPr>
-        <w:t>T.S.2.3.7.4</w:t>
-      </w:r>
-      <w:r>
-        <w:rPr>
-          <w:rFonts w:ascii="Arial" w:hAnsi="Arial" w:cs="Arial"/>
-          <w:b/>
-          <w:bCs/>
-          <w:sz w:val="28"/>
-          <w:szCs w:val="28"/>
-        </w:rPr>
-        <w:t xml:space="preserve"> </w:t>
-      </w:r>
-      <w:r>
-        <w:rPr>
-          <w:sz w:val="44"/>
-          <w:szCs w:val="44"/>
-          <w:highlight w:val="green"/>
-        </w:rPr>
-        <w:t>+nùxiªÉnùÎxiÉ</w:t>
-      </w:r>
-      <w:r>
-        <w:rPr>
-          <w:sz w:val="44"/>
-          <w:szCs w:val="44"/>
-        </w:rPr>
-        <w:t xml:space="preserve"> * &lt;iªÉÉÊnù * </w:t>
-      </w:r>
-      <w:r>
-        <w:rPr>
-          <w:sz w:val="44"/>
-          <w:szCs w:val="44"/>
-        </w:rPr>
-        <w:t>8</w:t>
-      </w:r>
-    </w:p>
-    <w:p>
-      <w:pPr>
-        <w:pStyle w:val="Default"/>
-        <w:rPr>
-          <w:sz w:val="44"/>
-          <w:szCs w:val="44"/>
-        </w:rPr>
-      </w:pPr>
-    </w:p>
-    <w:p>
-      <w:pPr>
-        <w:pStyle w:val="Default"/>
-        <w:rPr>
-          <w:sz w:val="44"/>
-          <w:szCs w:val="44"/>
-        </w:rPr>
-      </w:pPr>
-      <w:r>
-        <w:rPr>
-          <w:sz w:val="44"/>
-          <w:szCs w:val="44"/>
-        </w:rPr>
-        <w:t xml:space="preserve">¶±ÉÉä ** B´ÉÆ VÉ]õÉ iÉÖ ÊjÉÊ´ÉvÉÉ ºÉ´ÉÇ¨ÉÉ±ÉÉäb÷¬ ÊxÉÎ¶SÉiÉÉ * </w:t>
-      </w:r>
-      <w:r>
-        <w:rPr>
-          <w:sz w:val="44"/>
-          <w:szCs w:val="44"/>
-        </w:rPr>
-        <w:t>9</w:t>
-      </w:r>
-    </w:p>
-    <w:p>
-      <w:pPr>
-        <w:pStyle w:val="Default"/>
-        <w:rPr>
-          <w:sz w:val="44"/>
-          <w:szCs w:val="44"/>
-        </w:rPr>
-      </w:pPr>
-      <w:r>
-        <w:rPr>
-          <w:sz w:val="44"/>
-          <w:szCs w:val="44"/>
-        </w:rPr>
-        <w:t xml:space="preserve">´ªÉÉ ** {ÉnùuùªÉºªÉ ¹É]Âõ{ÉnùÉäSSÉÉ®úhÉ¨ÉÂ * Ê´É¶Éä¹Éä ºÉÊiÉ {ÉnùuùªÉºªÉ xÉ´É{ÉnùÉäSSÉÉ®úhÉ¨ÉÂ * </w:t>
-      </w:r>
-    </w:p>
-    <w:p>
-      <w:pPr>
-        <w:pStyle w:val="Default"/>
-        <w:rPr>
-          <w:sz w:val="44"/>
-          <w:szCs w:val="44"/>
-        </w:rPr>
-      </w:pPr>
-      <w:r>
-        <w:rPr>
-          <w:sz w:val="44"/>
-          <w:szCs w:val="44"/>
-        </w:rPr>
-        <w:t xml:space="preserve">+Ê´É¶Éä¹Éä iÉÖ {ÉnùuùªÉºªÉÉÊ{É {ÉnùuùªÉÉäSSÉÉ®úhÉ¨Éä´É ¦É´ÉÊiÉ * </w:t>
-      </w:r>
-      <w:r>
-        <w:rPr>
-          <w:sz w:val="44"/>
-          <w:szCs w:val="44"/>
-        </w:rPr>
-        <w:br/>
-      </w:r>
-      <w:r>
-        <w:rPr>
-          <w:sz w:val="44"/>
-          <w:szCs w:val="44"/>
-        </w:rPr>
-        <w:t xml:space="preserve">B´ÉÆ |ÉEòÉ®äúhÉ ÊjÉÊ´ÉvÉÉ VÉ]õÉ ºÉ´ÉÇÊ¶ÉIÉÉºÉÖ Ê´ÉSÉÉªÉÇ ÊxÉÎ¶SÉiÉÉ * </w:t>
-      </w:r>
-      <w:r>
-        <w:rPr>
-          <w:sz w:val="44"/>
-          <w:szCs w:val="44"/>
-        </w:rPr>
-        <w:br/>
-      </w:r>
-      <w:r>
-        <w:rPr>
-          <w:sz w:val="44"/>
-          <w:szCs w:val="44"/>
-        </w:rPr>
-        <w:t>+lÉ Ê´É¶Éä¹ÉÉ&amp; EòlªÉxiÉä * |ÉÉÊiÉ¶ÉÉJªÉä xÉ {±ÉÖiÉ</w:t>
-      </w:r>
-      <w:r>
-        <w:rPr>
-          <w:sz w:val="44"/>
-          <w:szCs w:val="44"/>
-        </w:rPr>
-        <w:t xml:space="preserve"> </w:t>
-      </w:r>
-      <w:r>
-        <w:rPr>
-          <w:sz w:val="44"/>
-          <w:szCs w:val="44"/>
-        </w:rPr>
-        <w:t xml:space="preserve">|ÉOÉ½þÉÊ´ÉÊiÉ ºÉÎxvÉÊxÉ¹ÉävÉ&amp; =Hò&amp; * iÉºªÉ VÉ]õÉªÉÉÆ Ê´É¶Éä¹É&amp; EòlªÉiÉä * </w:t>
-      </w:r>
-      <w:r>
-        <w:rPr>
-          <w:sz w:val="44"/>
-          <w:szCs w:val="44"/>
-        </w:rPr>
-        <w:t>9</w:t>
-      </w:r>
-    </w:p>
-    <w:p>
-      <w:pPr>
-        <w:pStyle w:val="NoSpacing"/>
-      </w:pPr>
-    </w:p>
-    <w:p>
-      <w:pPr>
-        <w:pStyle w:val="Default"/>
-        <w:rPr>
-          <w:sz w:val="44"/>
-          <w:szCs w:val="44"/>
-        </w:rPr>
-      </w:pPr>
-      <w:r>
-        <w:rPr>
-          <w:sz w:val="44"/>
-          <w:szCs w:val="44"/>
-        </w:rPr>
-        <w:t xml:space="preserve">¶±ÉÉä ** </w:t>
-      </w:r>
-      <w:r>
-        <w:rPr>
-          <w:sz w:val="44"/>
-          <w:szCs w:val="44"/>
-          <w:highlight w:val="lightGray"/>
-        </w:rPr>
-        <w:t>ªÉºªÉÉ¹Éæ |ÉOÉ½þi´ÉÆ SÉ {ÉÉè¯û¹Éä iÉºªÉ ´Éè ¦É´ÉäiÉÂ</w:t>
-      </w:r>
-      <w:r>
-        <w:rPr>
-          <w:sz w:val="44"/>
-          <w:szCs w:val="44"/>
-        </w:rPr>
-        <w:t xml:space="preserve"> * </w:t>
-      </w:r>
-      <w:r>
-        <w:rPr>
-          <w:sz w:val="44"/>
-          <w:szCs w:val="44"/>
-        </w:rPr>
-        <w:t>10</w:t>
-      </w:r>
-    </w:p>
-    <w:p>
-      <w:pPr>
-        <w:pStyle w:val="Default"/>
-        <w:rPr>
-          <w:sz w:val="44"/>
-          <w:szCs w:val="44"/>
-        </w:rPr>
-      </w:pPr>
-      <w:r>
-        <w:rPr>
-          <w:sz w:val="44"/>
-          <w:szCs w:val="44"/>
-        </w:rPr>
-        <w:t xml:space="preserve">´ªÉÉ ** ªÉºªÉ {ÉnùºªÉ +É¹Éæ |ÉOÉ½þi´ÉÆ iÉºªÉ {ÉnùºªÉè´É {ÉÉè¯û¹ÉäÊ{É |ÉOÉ½þi´ÉÆ </w:t>
-      </w:r>
-    </w:p>
-    <w:p>
-      <w:pPr>
-        <w:pStyle w:val="Default"/>
-        <w:rPr>
-          <w:sz w:val="44"/>
-          <w:szCs w:val="44"/>
-        </w:rPr>
-      </w:pPr>
-      <w:r>
-        <w:rPr>
-          <w:sz w:val="44"/>
-          <w:szCs w:val="44"/>
-        </w:rPr>
-        <w:t xml:space="preserve">¦É´ÉÊiÉ * iÉiºÉÎxvÉÊxÉ¹ÉävÉEòÉªÉÇ¨ÉÊ{É ¦É´ÉÊiÉ * +xªÉº´É®ú{É®äúÊ{É, ÊxÉÊ¨ÉkÉÉ¦ÉÉ´ÉäÊ{É SÉ, </w:t>
-      </w:r>
-    </w:p>
-    <w:p>
-      <w:pPr>
-        <w:pStyle w:val="Default"/>
-        <w:rPr>
-          <w:sz w:val="44"/>
-          <w:szCs w:val="44"/>
-        </w:rPr>
-      </w:pPr>
-      <w:r>
-        <w:rPr>
-          <w:sz w:val="44"/>
-          <w:szCs w:val="44"/>
-        </w:rPr>
-        <w:t xml:space="preserve">&lt;¹]õEäò ={ÉnùvÉÉiªÉÖ{ÉnùvÉÉiÉÒ¹]õEäò &lt;¹]õEäò ={ÉnùvÉÉÊiÉ * &lt;iªÉÉÊnù * </w:t>
-      </w:r>
-    </w:p>
-    <w:p>
-      <w:pPr>
-        <w:pStyle w:val="NoSpacing"/>
-      </w:pPr>
-    </w:p>
-    <w:p>
-      <w:pPr>
-        <w:pStyle w:val="Default"/>
-        <w:rPr>
-          <w:sz w:val="44"/>
-          <w:szCs w:val="44"/>
-        </w:rPr>
-      </w:pPr>
-      <w:r>
-        <w:rPr>
-          <w:sz w:val="44"/>
-          <w:szCs w:val="44"/>
-        </w:rPr>
-        <w:t xml:space="preserve">¶±ÉÉä ** </w:t>
-      </w:r>
-      <w:r>
-        <w:rPr>
-          <w:sz w:val="44"/>
-          <w:szCs w:val="44"/>
-          <w:highlight w:val="darkGray"/>
-        </w:rPr>
-        <w:t>+xÉÉ¹Éæ iÉÖ |ÉÉ{iÉºªÉ |ÉOÉ½þi´ÉÆ xÉ Ê´ÉtiÉä</w:t>
-      </w:r>
-      <w:r>
-        <w:rPr>
-          <w:sz w:val="44"/>
-          <w:szCs w:val="44"/>
-        </w:rPr>
-        <w:t xml:space="preserve"> * </w:t>
-      </w:r>
-      <w:r>
-        <w:rPr>
-          <w:sz w:val="44"/>
-          <w:szCs w:val="44"/>
-        </w:rPr>
-        <w:t>11</w:t>
-      </w:r>
-    </w:p>
-    <w:p>
-      <w:pPr>
-        <w:pStyle w:val="Default"/>
-        <w:rPr>
-          <w:sz w:val="44"/>
-          <w:szCs w:val="44"/>
-        </w:rPr>
-      </w:pPr>
-      <w:r>
-        <w:rPr>
-          <w:sz w:val="44"/>
-          <w:szCs w:val="44"/>
-        </w:rPr>
-        <w:t xml:space="preserve">´ªÉÉ ** +xÉÉ¹Éæ {ÉÉè¯û¹Éä iÉÖ ÊxÉÊ¨ÉkÉ´É¶ÉÉnäù´É |ÉÉ{iÉºªÉ {ÉnùºªÉ |ÉOÉ½þi´ÉÆ xÉ Ê´ÉtiÉä * iÉiºÉÎxvÉÊxÉ¹ÉävÉEòÉªÉÇ¨ÉÊ{É xÉ ºªÉÉiÉÂ * </w:t>
-      </w:r>
-      <w:r>
-        <w:rPr>
-          <w:sz w:val="44"/>
-          <w:szCs w:val="44"/>
-        </w:rPr>
-        <w:br/>
-      </w:r>
-      <w:r>
-        <w:rPr>
-          <w:sz w:val="44"/>
-          <w:szCs w:val="44"/>
-        </w:rPr>
-        <w:t xml:space="preserve">ªÉlÉÉ, </w:t>
-      </w:r>
-      <w:r>
-        <w:rPr>
-          <w:rFonts w:ascii="Arial" w:hAnsi="Arial" w:cs="Arial"/>
-          <w:b/>
-          <w:bCs/>
-          <w:sz w:val="28"/>
-          <w:szCs w:val="28"/>
-          <w:highlight w:val="cyan"/>
-        </w:rPr>
-        <w:t>T.S.3.</w:t>
-      </w:r>
-      <w:r>
-        <w:rPr>
-          <w:rFonts w:ascii="Arial" w:hAnsi="Arial" w:cs="Arial"/>
-          <w:b/>
-          <w:bCs/>
-          <w:sz w:val="28"/>
-          <w:szCs w:val="28"/>
-          <w:highlight w:val="cyan"/>
-        </w:rPr>
-        <w:t>4</w:t>
-      </w:r>
-      <w:r>
-        <w:rPr>
-          <w:rFonts w:ascii="Arial" w:hAnsi="Arial" w:cs="Arial"/>
-          <w:b/>
-          <w:bCs/>
-          <w:sz w:val="28"/>
-          <w:szCs w:val="28"/>
-          <w:highlight w:val="cyan"/>
-        </w:rPr>
-        <w:t>.</w:t>
-      </w:r>
-      <w:r>
-        <w:rPr>
-          <w:rFonts w:ascii="Arial" w:hAnsi="Arial" w:cs="Arial"/>
-          <w:b/>
-          <w:bCs/>
-          <w:sz w:val="28"/>
-          <w:szCs w:val="28"/>
-          <w:highlight w:val="cyan"/>
-        </w:rPr>
-        <w:t>3</w:t>
-      </w:r>
-      <w:r>
-        <w:rPr>
-          <w:rFonts w:ascii="Arial" w:hAnsi="Arial" w:cs="Arial"/>
-          <w:b/>
-          <w:bCs/>
-          <w:sz w:val="28"/>
-          <w:szCs w:val="28"/>
-          <w:highlight w:val="cyan"/>
-        </w:rPr>
-        <w:t>.</w:t>
-      </w:r>
-      <w:r>
-        <w:rPr>
-          <w:rFonts w:ascii="Arial" w:hAnsi="Arial" w:cs="Arial"/>
-          <w:b/>
-          <w:bCs/>
-          <w:sz w:val="28"/>
-          <w:szCs w:val="28"/>
-          <w:highlight w:val="cyan"/>
-        </w:rPr>
-        <w:t xml:space="preserve">1 </w:t>
-      </w:r>
-      <w:r>
-        <w:rPr>
-          <w:sz w:val="44"/>
-          <w:szCs w:val="44"/>
-          <w:highlight w:val="green"/>
-        </w:rPr>
-        <w:t xml:space="preserve">+ÉºiÉÉÆiÉäiÉ+ÉºiÉÉ ¨ÉÉºiÉÉÆiÉä * </w:t>
-      </w:r>
-      <w:r>
-        <w:rPr>
-          <w:sz w:val="44"/>
-          <w:szCs w:val="44"/>
-          <w:highlight w:val="green"/>
-        </w:rPr>
-        <w:br/>
-      </w:r>
-      <w:r>
-        <w:rPr>
-          <w:rFonts w:ascii="Arial" w:hAnsi="Arial" w:cs="Arial"/>
-          <w:b/>
-          <w:bCs/>
-          <w:sz w:val="28"/>
-          <w:szCs w:val="28"/>
-          <w:highlight w:val="cyan"/>
-        </w:rPr>
-        <w:t>T.S.</w:t>
-      </w:r>
-      <w:r>
-        <w:rPr>
-          <w:rFonts w:ascii="Arial" w:hAnsi="Arial" w:cs="Arial"/>
-          <w:b/>
-          <w:bCs/>
-          <w:sz w:val="28"/>
-          <w:szCs w:val="28"/>
-          <w:highlight w:val="cyan"/>
-        </w:rPr>
-        <w:t>7</w:t>
-      </w:r>
-      <w:r>
-        <w:rPr>
-          <w:rFonts w:ascii="Arial" w:hAnsi="Arial" w:cs="Arial"/>
-          <w:b/>
-          <w:bCs/>
-          <w:sz w:val="28"/>
-          <w:szCs w:val="28"/>
-          <w:highlight w:val="cyan"/>
-        </w:rPr>
-        <w:t>.</w:t>
-      </w:r>
-      <w:r>
-        <w:rPr>
-          <w:rFonts w:ascii="Arial" w:hAnsi="Arial" w:cs="Arial"/>
-          <w:b/>
-          <w:bCs/>
-          <w:sz w:val="28"/>
-          <w:szCs w:val="28"/>
-          <w:highlight w:val="cyan"/>
-        </w:rPr>
-        <w:t>1</w:t>
-      </w:r>
-      <w:r>
-        <w:rPr>
-          <w:rFonts w:ascii="Arial" w:hAnsi="Arial" w:cs="Arial"/>
-          <w:b/>
-          <w:bCs/>
-          <w:sz w:val="28"/>
-          <w:szCs w:val="28"/>
-          <w:highlight w:val="cyan"/>
-        </w:rPr>
-        <w:t>.</w:t>
-      </w:r>
-      <w:r>
-        <w:rPr>
-          <w:rFonts w:ascii="Arial" w:hAnsi="Arial" w:cs="Arial"/>
-          <w:b/>
-          <w:bCs/>
-          <w:sz w:val="28"/>
-          <w:szCs w:val="28"/>
-          <w:highlight w:val="cyan"/>
-        </w:rPr>
-        <w:t>6</w:t>
-      </w:r>
-      <w:r>
-        <w:rPr>
-          <w:rFonts w:ascii="Arial" w:hAnsi="Arial" w:cs="Arial"/>
-          <w:b/>
-          <w:bCs/>
-          <w:sz w:val="28"/>
-          <w:szCs w:val="28"/>
-          <w:highlight w:val="cyan"/>
-        </w:rPr>
-        <w:t>.</w:t>
-      </w:r>
-      <w:r>
-        <w:rPr>
-          <w:rFonts w:ascii="Arial" w:hAnsi="Arial" w:cs="Arial"/>
-          <w:b/>
-          <w:bCs/>
-          <w:sz w:val="28"/>
-          <w:szCs w:val="28"/>
-          <w:highlight w:val="cyan"/>
-        </w:rPr>
-        <w:t xml:space="preserve">1 </w:t>
-      </w:r>
-      <w:r>
-        <w:rPr>
-          <w:sz w:val="44"/>
-          <w:szCs w:val="44"/>
-          <w:highlight w:val="green"/>
-        </w:rPr>
-        <w:t>+¥ÉÚiÉÉ</w:t>
-      </w:r>
-      <w:r>
-        <w:rPr>
-          <w:rFonts w:ascii="Arial" w:hAnsi="Arial"/>
-          <w:b/>
-          <w:color w:val="auto"/>
-          <w:sz w:val="28"/>
-          <w:szCs w:val="44"/>
-          <w:highlight w:val="green"/>
-        </w:rPr>
-        <w:t>(gm)</w:t>
-      </w:r>
-      <w:r>
-        <w:rPr>
-          <w:sz w:val="44"/>
-          <w:szCs w:val="44"/>
-          <w:highlight w:val="green"/>
-        </w:rPr>
-        <w:t>ºÉ´Éæ</w:t>
-      </w:r>
-      <w:r>
-        <w:rPr>
-          <w:sz w:val="44"/>
-          <w:szCs w:val="44"/>
-          <w:highlight w:val="green"/>
-        </w:rPr>
-        <w:t xml:space="preserve"> </w:t>
-      </w:r>
-      <w:r>
-        <w:rPr>
-          <w:sz w:val="44"/>
-          <w:szCs w:val="44"/>
-          <w:highlight w:val="green"/>
-        </w:rPr>
-        <w:t>ºÉ´Éæ</w:t>
-      </w:r>
-      <w:r>
-        <w:rPr>
-          <w:sz w:val="44"/>
-          <w:szCs w:val="44"/>
-          <w:highlight w:val="green"/>
-        </w:rPr>
-        <w:t xml:space="preserve"> </w:t>
-      </w:r>
-      <w:r>
-        <w:rPr>
-          <w:sz w:val="44"/>
-          <w:szCs w:val="44"/>
-          <w:highlight w:val="green"/>
-        </w:rPr>
-        <w:t>#</w:t>
-      </w:r>
-      <w:r>
-        <w:rPr>
-          <w:sz w:val="44"/>
-          <w:szCs w:val="44"/>
-          <w:highlight w:val="green"/>
-        </w:rPr>
-        <w:t>¥ÉÚiÉÉ¨É¥ÉÚiÉÉ</w:t>
-      </w:r>
-      <w:r>
-        <w:rPr>
-          <w:rFonts w:ascii="Arial" w:hAnsi="Arial"/>
-          <w:b/>
-          <w:color w:val="auto"/>
-          <w:sz w:val="28"/>
-          <w:szCs w:val="44"/>
-          <w:highlight w:val="green"/>
-        </w:rPr>
-        <w:t xml:space="preserve">(gm) </w:t>
-      </w:r>
-      <w:r>
-        <w:rPr>
-          <w:sz w:val="44"/>
-          <w:szCs w:val="44"/>
-          <w:highlight w:val="green"/>
-        </w:rPr>
-        <w:t>ºÉ´Éæ</w:t>
-      </w:r>
-      <w:r>
-        <w:rPr>
-          <w:sz w:val="44"/>
-          <w:szCs w:val="44"/>
-        </w:rPr>
-        <w:t xml:space="preserve"> * </w:t>
-      </w:r>
-      <w:r>
-        <w:rPr>
-          <w:sz w:val="44"/>
-          <w:szCs w:val="44"/>
-        </w:rPr>
-        <w:br/>
-      </w:r>
-      <w:r>
-        <w:rPr>
-          <w:sz w:val="44"/>
-          <w:szCs w:val="44"/>
-        </w:rPr>
-        <w:t xml:space="preserve">+xÉªÉÉä®úÉ¹É¹`ö |ÉÉÎ{iÉ&amp; * +jÉ xÉ ºÉÎxvÉxÉÉÇÎºiÉ * +{É®úÉä%ªÉÆ Ê´É¶Éä¹É&amp; * </w:t>
-      </w:r>
-    </w:p>
-    <w:p>
-      <w:pPr>
-        <w:pStyle w:val="Default"/>
-        <w:rPr>
-          <w:sz w:val="44"/>
-          <w:szCs w:val="44"/>
-        </w:rPr>
-      </w:pPr>
-    </w:p>
-    <w:p>
-      <w:pPr>
-        <w:pStyle w:val="Default"/>
-        <w:rPr>
-          <w:sz w:val="44"/>
-          <w:szCs w:val="44"/>
-        </w:rPr>
-      </w:pPr>
-      <w:r>
-        <w:rPr>
-          <w:sz w:val="44"/>
-          <w:szCs w:val="44"/>
-        </w:rPr>
-        <w:t xml:space="preserve">¶±ÉÉä ** ¿º´É¦ÉÉVÉÉÆ {ÉnùÉxÉÉÆ iÉÖ ¿º´Éi´ÉÆ {ÉÚ´ÉÇ{ÉÉè¯û¹Éä * </w:t>
-      </w:r>
-      <w:r>
-        <w:rPr>
-          <w:sz w:val="44"/>
-          <w:szCs w:val="44"/>
-        </w:rPr>
-        <w:t>12</w:t>
-      </w:r>
-    </w:p>
-    <w:p>
-      <w:pPr>
-        <w:pStyle w:val="Default"/>
-        <w:rPr>
-          <w:sz w:val="44"/>
-          <w:szCs w:val="44"/>
-        </w:rPr>
-      </w:pPr>
-      <w:r>
-        <w:rPr>
-          <w:sz w:val="44"/>
-          <w:szCs w:val="44"/>
-        </w:rPr>
-        <w:t xml:space="preserve">´ªÉÉ ** ¿º´É¦ÉÉVÉÉÆ {ÉnùÉxÉÉÆ {ÉÚ´ÉÇ{ÉnäùxÉ VÉ]õÉ ÊGòªÉiÉä ªÉiÉÂ iÉi{ÉÚ´ÉÇ{ÉÉè¯û¹ÉÆ </w:t>
-      </w:r>
-    </w:p>
-    <w:p>
-      <w:pPr>
-        <w:pStyle w:val="Default"/>
-        <w:rPr>
-          <w:sz w:val="44"/>
-          <w:szCs w:val="44"/>
-        </w:rPr>
-      </w:pPr>
-      <w:r>
-        <w:rPr>
-          <w:sz w:val="44"/>
-          <w:szCs w:val="44"/>
-        </w:rPr>
-        <w:t xml:space="preserve">iÉÎº¨ÉxÉÂ ¿º´Éi´ÉÆ ªÉlÉÉ, </w:t>
-      </w:r>
-      <w:r>
-        <w:rPr>
-          <w:rFonts w:ascii="Arial" w:hAnsi="Arial" w:cs="Arial"/>
-          <w:b/>
-          <w:bCs/>
-          <w:sz w:val="28"/>
-          <w:szCs w:val="28"/>
-          <w:highlight w:val="cyan"/>
-        </w:rPr>
-        <w:t>T.S..5.6.1.4</w:t>
-      </w:r>
-      <w:r>
-        <w:rPr>
-          <w:rFonts w:ascii="Arial" w:hAnsi="Arial" w:cs="Arial"/>
-          <w:b/>
-          <w:bCs/>
-          <w:sz w:val="28"/>
-          <w:szCs w:val="28"/>
-          <w:highlight w:val="cyan"/>
-        </w:rPr>
-        <w:t xml:space="preserve"> </w:t>
-      </w:r>
-      <w:r>
-        <w:rPr>
-          <w:sz w:val="44"/>
-          <w:szCs w:val="44"/>
-          <w:highlight w:val="green"/>
-        </w:rPr>
-        <w:t>Ê½þ ¹`ö ºlÉ Ê½þ Ê½þ ¹`ö</w:t>
-      </w:r>
-      <w:r>
-        <w:rPr>
-          <w:sz w:val="44"/>
-          <w:szCs w:val="44"/>
-        </w:rPr>
-        <w:t xml:space="preserve"> * </w:t>
-      </w:r>
-      <w:r>
-        <w:rPr>
-          <w:sz w:val="44"/>
-          <w:szCs w:val="44"/>
-        </w:rPr>
-        <w:br/>
-      </w:r>
-      <w:r>
-        <w:rPr>
-          <w:rFonts w:ascii="Arial" w:hAnsi="Arial" w:cs="Arial"/>
-          <w:b/>
-          <w:bCs/>
-          <w:sz w:val="28"/>
-          <w:szCs w:val="28"/>
-          <w:highlight w:val="cyan"/>
-        </w:rPr>
-        <w:t>T.S.4.3.13.4</w:t>
-      </w:r>
-      <w:r>
-        <w:rPr>
-          <w:rFonts w:ascii="Arial" w:hAnsi="Arial" w:cs="Arial"/>
-          <w:b/>
-          <w:bCs/>
-          <w:sz w:val="28"/>
-          <w:szCs w:val="28"/>
-          <w:highlight w:val="cyan"/>
-        </w:rPr>
-        <w:t xml:space="preserve"> </w:t>
-      </w:r>
-      <w:r>
-        <w:rPr>
-          <w:sz w:val="44"/>
-          <w:szCs w:val="44"/>
-          <w:highlight w:val="green"/>
-        </w:rPr>
-        <w:t>iÉ{ÉºÉÉ ½þxiÉxÉ ½þxiÉxÉ iÉ{ÉºÉÉ iÉ{ÉºÉÉ ½þxiÉxÉ</w:t>
-      </w:r>
-      <w:r>
-        <w:rPr>
-          <w:sz w:val="44"/>
-          <w:szCs w:val="44"/>
-        </w:rPr>
-        <w:t xml:space="preserve"> &lt;iªÉÉÊnù * </w:t>
-      </w:r>
-    </w:p>
-    <w:p>
-      <w:pPr>
-        <w:pStyle w:val="NoSpacing"/>
-      </w:pPr>
-    </w:p>
-    <w:p>
-      <w:pPr>
-        <w:pStyle w:val="Default"/>
-        <w:rPr>
-          <w:sz w:val="44"/>
-          <w:szCs w:val="44"/>
-        </w:rPr>
-      </w:pPr>
-      <w:r>
-        <w:rPr>
-          <w:sz w:val="44"/>
-          <w:szCs w:val="44"/>
-        </w:rPr>
-        <w:t xml:space="preserve">¶±ÉÉä ** +ÉtÆ iÉªÉÉäºiÉÖ nùÒPÉÇººªÉÉÊzÉiªÉ¨ÉÖkÉ®ú{ÉÉè¯û¹Éä * </w:t>
-      </w:r>
-      <w:r>
-        <w:rPr>
-          <w:sz w:val="44"/>
-          <w:szCs w:val="44"/>
-        </w:rPr>
-        <w:t>13</w:t>
-      </w:r>
-    </w:p>
-    <w:p>
-      <w:pPr>
-        <w:pStyle w:val="Default"/>
-        <w:rPr>
-          <w:sz w:val="44"/>
-          <w:szCs w:val="44"/>
-        </w:rPr>
-      </w:pPr>
-      <w:r>
-        <w:rPr>
-          <w:sz w:val="44"/>
-          <w:szCs w:val="44"/>
-        </w:rPr>
-        <w:t xml:space="preserve">´ªÉÉ ** =kÉ®ú{ÉnäùxÉ VÉ]õÉ ªÉÎiGòªÉiÉä iÉnÖùkÉ®ú{ÉÉè¯û¹ÉÆ iÉÎº¨ÉxÉÂ =kÉ®ú{ÉÉè¯û¹Éä iÉÖ </w:t>
-      </w:r>
-    </w:p>
-    <w:p>
-      <w:pPr>
-        <w:pStyle w:val="Default"/>
-        <w:rPr>
-          <w:sz w:val="44"/>
-          <w:szCs w:val="44"/>
-        </w:rPr>
-      </w:pPr>
-      <w:r>
-        <w:rPr>
-          <w:sz w:val="44"/>
-          <w:szCs w:val="44"/>
-        </w:rPr>
-        <w:t>+ÉtÆ iÉªÉÉä®úÉ¹ÉÇ</w:t>
-      </w:r>
-      <w:r>
-        <w:rPr>
-          <w:sz w:val="44"/>
-          <w:szCs w:val="44"/>
-        </w:rPr>
-        <w:t xml:space="preserve"> </w:t>
-      </w:r>
-      <w:r>
-        <w:rPr>
-          <w:sz w:val="44"/>
-          <w:szCs w:val="44"/>
         </w:rPr>
         <w:t xml:space="preserve">ºÉÆÊYÉiÉªÉÉäºiÉÖ ÊxÉiªÉÆ nùÒPÉÇ&amp; ºªÉÉiÉÂ * </w:t>
       </w:r>
@@ -2170,7 +2246,6 @@
           <w:sz w:val="44"/>
           <w:szCs w:val="44"/>
         </w:rPr>
-        <w:lastRenderedPageBreak/>
         <w:t xml:space="preserve">ªÉlÉÉ * </w:t>
       </w:r>
       <w:r>
@@ -9881,6 +9956,15 @@
       </w:r>
       <w:r>
         <w:rPr>
+          <w:rFonts w:ascii="Arial" w:hAnsi="Arial" w:cs="Arial"/>
+          <w:sz w:val="28"/>
+          <w:szCs w:val="28"/>
+          <w:highlight w:val="yellow"/>
+        </w:rPr>
+        <w:t>(this seems (gg))</w:t>
+      </w:r>
+      <w:r>
+        <w:rPr>
           <w:sz w:val="44"/>
           <w:szCs w:val="44"/>
         </w:rPr>
@@ -12629,6 +12713,8 @@
         </w:rPr>
         <w:t xml:space="preserve">¶±ÉÉä ** =EòÉ®úÉnÖùSSÉEòÉzÉÒSÉä =´ÉhÉæ {É®úiÉ&amp; ÎºlÉiÉä * </w:t>
       </w:r>
+      <w:bookmarkStart w:id="0" w:name="_GoBack"/>
+      <w:bookmarkEnd w:id="0"/>
       <w:r>
         <w:rPr>
           <w:sz w:val="44"/>
@@ -18331,17 +18417,7 @@
           <w:szCs w:val="44"/>
           <w:highlight w:val="lightGray"/>
         </w:rPr>
-        <w:t>ºÉÉäEòRó{ÉÉäEòRó{ÉÉäEòR</w:t>
-      </w:r>
-      <w:bookmarkStart w:id="0" w:name="_GoBack"/>
-      <w:bookmarkEnd w:id="0"/>
-      <w:r>
-        <w:rPr>
-          <w:sz w:val="44"/>
-          <w:szCs w:val="44"/>
-          <w:highlight w:val="lightGray"/>
-        </w:rPr>
-        <w:t>ó¦ªÉÊ©ÉªÉiÉ</w:t>
+        <w:t>ºÉÉäEòRó{ÉÉäEòRó{ÉÉäEòRó¦ªÉÊ©ÉªÉiÉ</w:t>
       </w:r>
       <w:r>
         <w:rPr>
@@ -28356,7 +28432,7 @@
 </file>
 
 <file path=customXml/itemProps1.xml><?xml version="1.0" encoding="utf-8"?>
-<ds:datastoreItem xmlns:ds="http://schemas.openxmlformats.org/officeDocument/2006/customXml" ds:itemID="{E05DB79D-8EBB-4D10-82C4-8F32A91A564F}">
+<ds:datastoreItem xmlns:ds="http://schemas.openxmlformats.org/officeDocument/2006/customXml" ds:itemID="{ABFAE3F7-1ABC-4A97-99ED-6A505E52AA39}">
   <ds:schemaRefs>
     <ds:schemaRef ds:uri="http://schemas.openxmlformats.org/officeDocument/2006/bibliography"/>
   </ds:schemaRefs>

</xml_diff>